<commit_message>
Actualizar referencias bibliográficas con formato de cursivas aplicado correctamente
Co-authored-by: Capy <capy@capy.ai>
</commit_message>
<xml_diff>
--- a/Referencias_Bibliograficas.docx
+++ b/Referencias_Bibliograficas.docx
@@ -30,7 +30,25 @@
         <w:ind w:firstLine="0" w:left="0"/>
       </w:pPr>
       <w:r>
-        <w:t>Abernethy, R. B. (2006). The new Weibull handbook: Reliability &amp; statistical analysis for predicting life, safety, survivability, risk, cost and warranty claims (5th ed.). Robert B. Abernethy.</w:t>
+        <w:rPr>
+          <w:i w:val="0"/>
+          <w:sz w:val="24"/>
+        </w:rPr>
+        <w:t xml:space="preserve">Abernethy, R. B. (2006). </w:t>
+      </w:r>
+      <w:r>
+        <w:rPr>
+          <w:i/>
+          <w:sz w:val="24"/>
+        </w:rPr>
+        <w:t>The new Weibull handbook: Reliability &amp; statistical analysis for predicting life, safety, survivability, risk, cost and warranty claims</w:t>
+      </w:r>
+      <w:r>
+        <w:rPr>
+          <w:i w:val="0"/>
+          <w:sz w:val="24"/>
+        </w:rPr>
+        <w:t xml:space="preserve"> (5th ed.). Robert B. Abernethy.</w:t>
       </w:r>
     </w:p>
     <w:p>
@@ -39,7 +57,25 @@
         <w:ind w:firstLine="0" w:left="0"/>
       </w:pPr>
       <w:r>
-        <w:t>Arias, F. G. (2016). El proyecto de investigación: Introducción a la metodología científica (7ma ed.). Editorial Episteme.</w:t>
+        <w:rPr>
+          <w:i w:val="0"/>
+          <w:sz w:val="24"/>
+        </w:rPr>
+        <w:t xml:space="preserve">Arias, F. G. (2016). </w:t>
+      </w:r>
+      <w:r>
+        <w:rPr>
+          <w:i/>
+          <w:sz w:val="24"/>
+        </w:rPr>
+        <w:t>El proyecto de investigación: Introducción a la metodología científica</w:t>
+      </w:r>
+      <w:r>
+        <w:rPr>
+          <w:i w:val="0"/>
+          <w:sz w:val="24"/>
+        </w:rPr>
+        <w:t xml:space="preserve"> (7ma ed.). Editorial Episteme.</w:t>
       </w:r>
     </w:p>
     <w:p>
@@ -48,7 +84,25 @@
         <w:ind w:firstLine="0" w:left="0"/>
       </w:pPr>
       <w:r>
-        <w:t>ASHRAE. (2019). ASHRAE handbook: HVAC applications. American Society of Heating, Refrigerating and Air-Conditioning Engineers.</w:t>
+        <w:rPr>
+          <w:i w:val="0"/>
+          <w:sz w:val="24"/>
+        </w:rPr>
+        <w:t xml:space="preserve">ASHRAE. (2019). </w:t>
+      </w:r>
+      <w:r>
+        <w:rPr>
+          <w:i/>
+          <w:sz w:val="24"/>
+        </w:rPr>
+        <w:t>ASHRAE handbook: HVAC applications</w:t>
+      </w:r>
+      <w:r>
+        <w:rPr>
+          <w:i w:val="0"/>
+          <w:sz w:val="24"/>
+        </w:rPr>
+        <w:t>. American Society of Heating, Refrigerating and Air-Conditioning Engineers.</w:t>
       </w:r>
     </w:p>
     <w:p>
@@ -57,7 +111,25 @@
         <w:ind w:firstLine="0" w:left="0"/>
       </w:pPr>
       <w:r>
-        <w:t>Balestrini, M. (2006). Cómo se elabora el proyecto de investigación (7ma ed.). BL Consultores Asociados.</w:t>
+        <w:rPr>
+          <w:i w:val="0"/>
+          <w:sz w:val="24"/>
+        </w:rPr>
+        <w:t xml:space="preserve">Balestrini, M. (2006). </w:t>
+      </w:r>
+      <w:r>
+        <w:rPr>
+          <w:i/>
+          <w:sz w:val="24"/>
+        </w:rPr>
+        <w:t>Cómo se elabora el proyecto de investigación</w:t>
+      </w:r>
+      <w:r>
+        <w:rPr>
+          <w:i w:val="0"/>
+          <w:sz w:val="24"/>
+        </w:rPr>
+        <w:t xml:space="preserve"> (7ma ed.). BL Consultores Asociados.</w:t>
       </w:r>
     </w:p>
     <w:p>
@@ -66,7 +138,25 @@
         <w:ind w:firstLine="0" w:left="0"/>
       </w:pPr>
       <w:r>
-        <w:t>Benavides, O. &amp; Gutiérrez, M. (2007). Seguridad industrial: Un enfoque integral. Editorial Ecoe Ediciones.</w:t>
+        <w:rPr>
+          <w:i w:val="0"/>
+          <w:sz w:val="24"/>
+        </w:rPr>
+        <w:t xml:space="preserve">Benavides, O. &amp; Gutiérrez, M. (2007). </w:t>
+      </w:r>
+      <w:r>
+        <w:rPr>
+          <w:i/>
+          <w:sz w:val="24"/>
+        </w:rPr>
+        <w:t>Seguridad industrial: Un enfoque integral</w:t>
+      </w:r>
+      <w:r>
+        <w:rPr>
+          <w:i w:val="0"/>
+          <w:sz w:val="24"/>
+        </w:rPr>
+        <w:t>. Editorial Ecoe Ediciones.</w:t>
       </w:r>
     </w:p>
     <w:p>
@@ -75,7 +165,25 @@
         <w:ind w:firstLine="0" w:left="0"/>
       </w:pPr>
       <w:r>
-        <w:t>Bernal Torres, C. A. (2010). Metodología de la investigación: Administración, Economía, Humanidades y Ciencias Sociales (3ra ed.). Pearson Educación.</w:t>
+        <w:rPr>
+          <w:i w:val="0"/>
+          <w:sz w:val="24"/>
+        </w:rPr>
+        <w:t xml:space="preserve">Bernal Torres, C. A. (2010). </w:t>
+      </w:r>
+      <w:r>
+        <w:rPr>
+          <w:i/>
+          <w:sz w:val="24"/>
+        </w:rPr>
+        <w:t>Metodología de la investigación: Administración, Economía, Humanidades y Ciencias Sociales</w:t>
+      </w:r>
+      <w:r>
+        <w:rPr>
+          <w:i w:val="0"/>
+          <w:sz w:val="24"/>
+        </w:rPr>
+        <w:t xml:space="preserve"> (3ra ed.). Pearson Educación.</w:t>
       </w:r>
     </w:p>
     <w:p>
@@ -84,7 +192,25 @@
         <w:ind w:firstLine="0" w:left="0"/>
       </w:pPr>
       <w:r>
-        <w:t>Blanchard, B. S. (1998). Logistics engineering and management (5th ed.). Prentice Hall.</w:t>
+        <w:rPr>
+          <w:i w:val="0"/>
+          <w:sz w:val="24"/>
+        </w:rPr>
+        <w:t xml:space="preserve">Blanchard, B. S. (1998). </w:t>
+      </w:r>
+      <w:r>
+        <w:rPr>
+          <w:i/>
+          <w:sz w:val="24"/>
+        </w:rPr>
+        <w:t>Logistics engineering and management</w:t>
+      </w:r>
+      <w:r>
+        <w:rPr>
+          <w:i w:val="0"/>
+          <w:sz w:val="24"/>
+        </w:rPr>
+        <w:t xml:space="preserve"> (5th ed.). Prentice Hall.</w:t>
       </w:r>
     </w:p>
     <w:p>
@@ -93,7 +219,25 @@
         <w:ind w:firstLine="0" w:left="0"/>
       </w:pPr>
       <w:r>
-        <w:t>Blanchard, B. S. (2018). System engineering management (5th ed.). John Wiley &amp; Sons.</w:t>
+        <w:rPr>
+          <w:i w:val="0"/>
+          <w:sz w:val="24"/>
+        </w:rPr>
+        <w:t xml:space="preserve">Blanchard, B. S. (2018). </w:t>
+      </w:r>
+      <w:r>
+        <w:rPr>
+          <w:i/>
+          <w:sz w:val="24"/>
+        </w:rPr>
+        <w:t>System engineering management</w:t>
+      </w:r>
+      <w:r>
+        <w:rPr>
+          <w:i w:val="0"/>
+          <w:sz w:val="24"/>
+        </w:rPr>
+        <w:t xml:space="preserve"> (5th ed.). John Wiley &amp; Sons.</w:t>
       </w:r>
     </w:p>
     <w:p>
@@ -102,7 +246,25 @@
         <w:ind w:firstLine="0" w:left="0"/>
       </w:pPr>
       <w:r>
-        <w:t>Cortés, J. M. (2002). Seguridad e higiene del trabajo: Técnicas de prevención de riesgos laborales (3ra ed.). Editorial Tébar.</w:t>
+        <w:rPr>
+          <w:i w:val="0"/>
+          <w:sz w:val="24"/>
+        </w:rPr>
+        <w:t xml:space="preserve">Cortés, J. M. (2002). </w:t>
+      </w:r>
+      <w:r>
+        <w:rPr>
+          <w:i/>
+          <w:sz w:val="24"/>
+        </w:rPr>
+        <w:t>Seguridad e higiene del trabajo: Técnicas de prevención de riesgos laborales</w:t>
+      </w:r>
+      <w:r>
+        <w:rPr>
+          <w:i w:val="0"/>
+          <w:sz w:val="24"/>
+        </w:rPr>
+        <w:t xml:space="preserve"> (3ra ed.). Editorial Tébar.</w:t>
       </w:r>
     </w:p>
     <w:p>
@@ -111,7 +273,25 @@
         <w:ind w:firstLine="0" w:left="0"/>
       </w:pPr>
       <w:r>
-        <w:t>Crespo Márquez, A. (2007). The maintenance management framework: Models and methods for complex systems maintenance. Springer-Verlag London Limited.</w:t>
+        <w:rPr>
+          <w:i w:val="0"/>
+          <w:sz w:val="24"/>
+        </w:rPr>
+        <w:t xml:space="preserve">Crespo Márquez, A. (2007). </w:t>
+      </w:r>
+      <w:r>
+        <w:rPr>
+          <w:i/>
+          <w:sz w:val="24"/>
+        </w:rPr>
+        <w:t>The maintenance management framework: Models and methods for complex systems maintenance</w:t>
+      </w:r>
+      <w:r>
+        <w:rPr>
+          <w:i w:val="0"/>
+          <w:sz w:val="24"/>
+        </w:rPr>
+        <w:t>. Springer-Verlag London Limited.</w:t>
       </w:r>
     </w:p>
     <w:p>
@@ -120,7 +300,25 @@
         <w:ind w:firstLine="0" w:left="0"/>
       </w:pPr>
       <w:r>
-        <w:t>Crespo, A. (2020). Ingeniería de mantenimiento y fiabilidad aplicada en la gestión de activos (3ra ed.). INGEMAN.</w:t>
+        <w:rPr>
+          <w:i w:val="0"/>
+          <w:sz w:val="24"/>
+        </w:rPr>
+        <w:t xml:space="preserve">Crespo, A. (2020). </w:t>
+      </w:r>
+      <w:r>
+        <w:rPr>
+          <w:i/>
+          <w:sz w:val="24"/>
+        </w:rPr>
+        <w:t>Ingeniería de mantenimiento y fiabilidad aplicada en la gestión de activos</w:t>
+      </w:r>
+      <w:r>
+        <w:rPr>
+          <w:i w:val="0"/>
+          <w:sz w:val="24"/>
+        </w:rPr>
+        <w:t xml:space="preserve"> (3ra ed.). INGEMAN.</w:t>
       </w:r>
     </w:p>
     <w:p>
@@ -129,7 +327,25 @@
         <w:ind w:firstLine="0" w:left="0"/>
       </w:pPr>
       <w:r>
-        <w:t>Hernández Sampieri, R., Fernández Collado, C., &amp; Baptista Lucio, P. (2014). Metodología de la investigación (6ta ed.). McGraw-Hill Education.</w:t>
+        <w:rPr>
+          <w:i w:val="0"/>
+          <w:sz w:val="24"/>
+        </w:rPr>
+        <w:t xml:space="preserve">Hernández Sampieri, R., Fernández Collado, C., &amp; Baptista Lucio, P. (2014). </w:t>
+      </w:r>
+      <w:r>
+        <w:rPr>
+          <w:i/>
+          <w:sz w:val="24"/>
+        </w:rPr>
+        <w:t>Metodología de la investigación</w:t>
+      </w:r>
+      <w:r>
+        <w:rPr>
+          <w:i w:val="0"/>
+          <w:sz w:val="24"/>
+        </w:rPr>
+        <w:t xml:space="preserve"> (6ta ed.). McGraw-Hill Education.</w:t>
       </w:r>
     </w:p>
     <w:p>
@@ -138,7 +354,25 @@
         <w:ind w:firstLine="0" w:left="0"/>
       </w:pPr>
       <w:r>
-        <w:t>Hurtado de Barrera, J. (2010). Metodología de la investigación: Guía para una comprensión holística de la ciencia (4ta ed.). Ediciones Quirón.</w:t>
+        <w:rPr>
+          <w:i w:val="0"/>
+          <w:sz w:val="24"/>
+        </w:rPr>
+        <w:t xml:space="preserve">Hurtado de Barrera, J. (2010). </w:t>
+      </w:r>
+      <w:r>
+        <w:rPr>
+          <w:i/>
+          <w:sz w:val="24"/>
+        </w:rPr>
+        <w:t>Metodología de la investigación: Guía para una comprensión holística de la ciencia</w:t>
+      </w:r>
+      <w:r>
+        <w:rPr>
+          <w:i w:val="0"/>
+          <w:sz w:val="24"/>
+        </w:rPr>
+        <w:t xml:space="preserve"> (4ta ed.). Ediciones Quirón.</w:t>
       </w:r>
     </w:p>
     <w:p>
@@ -147,7 +381,25 @@
         <w:ind w:firstLine="0" w:left="0"/>
       </w:pPr>
       <w:r>
-        <w:t>Knezevic, J. (1996). Systems maintainability: Analysis, engineering and management. Chapman &amp; Hall.</w:t>
+        <w:rPr>
+          <w:i w:val="0"/>
+          <w:sz w:val="24"/>
+        </w:rPr>
+        <w:t xml:space="preserve">Knezevic, J. (1996). </w:t>
+      </w:r>
+      <w:r>
+        <w:rPr>
+          <w:i/>
+          <w:sz w:val="24"/>
+        </w:rPr>
+        <w:t>Systems maintainability: Analysis, engineering and management</w:t>
+      </w:r>
+      <w:r>
+        <w:rPr>
+          <w:i w:val="0"/>
+          <w:sz w:val="24"/>
+        </w:rPr>
+        <w:t>. Chapman &amp; Hall.</w:t>
       </w:r>
     </w:p>
     <w:p>
@@ -156,7 +408,25 @@
         <w:ind w:firstLine="0" w:left="0"/>
       </w:pPr>
       <w:r>
-        <w:t>Mobley, R. K. (2002). An introduction to predictive maintenance (2nd ed.). Butterworth-Heinemann.</w:t>
+        <w:rPr>
+          <w:i w:val="0"/>
+          <w:sz w:val="24"/>
+        </w:rPr>
+        <w:t xml:space="preserve">Mobley, R. K. (2002). </w:t>
+      </w:r>
+      <w:r>
+        <w:rPr>
+          <w:i/>
+          <w:sz w:val="24"/>
+        </w:rPr>
+        <w:t>An introduction to predictive maintenance</w:t>
+      </w:r>
+      <w:r>
+        <w:rPr>
+          <w:i w:val="0"/>
+          <w:sz w:val="24"/>
+        </w:rPr>
+        <w:t xml:space="preserve"> (2nd ed.). Butterworth-Heinemann.</w:t>
       </w:r>
     </w:p>
     <w:p>
@@ -165,7 +435,25 @@
         <w:ind w:firstLine="0" w:left="0"/>
       </w:pPr>
       <w:r>
-        <w:t>Moubray, J. (1997). Reliability-centered maintenance (2nd ed.). Industrial Press Inc.</w:t>
+        <w:rPr>
+          <w:i w:val="0"/>
+          <w:sz w:val="24"/>
+        </w:rPr>
+        <w:t xml:space="preserve">Moubray, J. (1997). </w:t>
+      </w:r>
+      <w:r>
+        <w:rPr>
+          <w:i/>
+          <w:sz w:val="24"/>
+        </w:rPr>
+        <w:t>Reliability-centered maintenance</w:t>
+      </w:r>
+      <w:r>
+        <w:rPr>
+          <w:i w:val="0"/>
+          <w:sz w:val="24"/>
+        </w:rPr>
+        <w:t xml:space="preserve"> (2nd ed.). Industrial Press Inc.</w:t>
       </w:r>
     </w:p>
     <w:p>
@@ -174,7 +462,25 @@
         <w:ind w:firstLine="0" w:left="0"/>
       </w:pPr>
       <w:r>
-        <w:t>Moubray, J. (2017). Reliability-centered maintenance (3rd ed.). Industrial Press Inc.</w:t>
+        <w:rPr>
+          <w:i w:val="0"/>
+          <w:sz w:val="24"/>
+        </w:rPr>
+        <w:t xml:space="preserve">Moubray, J. (2017). </w:t>
+      </w:r>
+      <w:r>
+        <w:rPr>
+          <w:i/>
+          <w:sz w:val="24"/>
+        </w:rPr>
+        <w:t>Reliability-centered maintenance</w:t>
+      </w:r>
+      <w:r>
+        <w:rPr>
+          <w:i w:val="0"/>
+          <w:sz w:val="24"/>
+        </w:rPr>
+        <w:t xml:space="preserve"> (3rd ed.). Industrial Press Inc.</w:t>
       </w:r>
     </w:p>
     <w:p>
@@ -183,7 +489,25 @@
         <w:ind w:firstLine="0" w:left="0"/>
       </w:pPr>
       <w:r>
-        <w:t>Palella Stracuzzi, S., &amp; Martins Pestana, F. (2017). Metodología de la investigación cuantitativa (4ta ed.). Fondo Editorial de la Universidad Pedagógica Experimental Libertador (FEDUPEL).</w:t>
+        <w:rPr>
+          <w:i w:val="0"/>
+          <w:sz w:val="24"/>
+        </w:rPr>
+        <w:t xml:space="preserve">Palella Stracuzzi, S., &amp; Martins Pestana, F. (2017). </w:t>
+      </w:r>
+      <w:r>
+        <w:rPr>
+          <w:i/>
+          <w:sz w:val="24"/>
+        </w:rPr>
+        <w:t>Metodología de la investigación cuantitativa</w:t>
+      </w:r>
+      <w:r>
+        <w:rPr>
+          <w:i w:val="0"/>
+          <w:sz w:val="24"/>
+        </w:rPr>
+        <w:t xml:space="preserve"> (4ta ed.). Fondo Editorial de la Universidad Pedagógica Experimental Libertador (FEDUPEL).</w:t>
       </w:r>
     </w:p>
     <w:p>
@@ -192,7 +516,25 @@
         <w:ind w:firstLine="0" w:left="0"/>
       </w:pPr>
       <w:r>
-        <w:t>PMI. (2021). A guide to the project management body of knowledge (PMBOK Guide) (7th ed.). Project Management Institute.</w:t>
+        <w:rPr>
+          <w:i w:val="0"/>
+          <w:sz w:val="24"/>
+        </w:rPr>
+        <w:t xml:space="preserve">PMI. (2021). </w:t>
+      </w:r>
+      <w:r>
+        <w:rPr>
+          <w:i/>
+          <w:sz w:val="24"/>
+        </w:rPr>
+        <w:t>A guide to the project management body of knowledge (PMBOK Guide)</w:t>
+      </w:r>
+      <w:r>
+        <w:rPr>
+          <w:i w:val="0"/>
+          <w:sz w:val="24"/>
+        </w:rPr>
+        <w:t xml:space="preserve"> (7th ed.). Project Management Institute.</w:t>
       </w:r>
     </w:p>
     <w:p>
@@ -201,7 +543,25 @@
         <w:ind w:firstLine="0" w:left="0"/>
       </w:pPr>
       <w:r>
-        <w:t>Rodríguez, A. (2008). Gestión del mantenimiento industrial. Editorial McGraw-Hill.</w:t>
+        <w:rPr>
+          <w:i w:val="0"/>
+          <w:sz w:val="24"/>
+        </w:rPr>
+        <w:t xml:space="preserve">Rodríguez, A. (2008). </w:t>
+      </w:r>
+      <w:r>
+        <w:rPr>
+          <w:i/>
+          <w:sz w:val="24"/>
+        </w:rPr>
+        <w:t>Gestión del mantenimiento industrial</w:t>
+      </w:r>
+      <w:r>
+        <w:rPr>
+          <w:i w:val="0"/>
+          <w:sz w:val="24"/>
+        </w:rPr>
+        <w:t>. Editorial McGraw-Hill.</w:t>
       </w:r>
     </w:p>
     <w:p>
@@ -210,7 +570,25 @@
         <w:ind w:firstLine="0" w:left="0"/>
       </w:pPr>
       <w:r>
-        <w:t>Rodríguez, A. (2018). Gestión integral del mantenimiento industrial (2da ed.). McGraw-Hill Interamericana.</w:t>
+        <w:rPr>
+          <w:i w:val="0"/>
+          <w:sz w:val="24"/>
+        </w:rPr>
+        <w:t xml:space="preserve">Rodríguez, A. (2018). </w:t>
+      </w:r>
+      <w:r>
+        <w:rPr>
+          <w:i/>
+          <w:sz w:val="24"/>
+        </w:rPr>
+        <w:t>Gestión integral del mantenimiento industrial</w:t>
+      </w:r>
+      <w:r>
+        <w:rPr>
+          <w:i w:val="0"/>
+          <w:sz w:val="24"/>
+        </w:rPr>
+        <w:t xml:space="preserve"> (2da ed.). McGraw-Hill Interamericana.</w:t>
       </w:r>
     </w:p>
     <w:p>
@@ -219,7 +597,25 @@
         <w:ind w:firstLine="0" w:left="0"/>
       </w:pPr>
       <w:r>
-        <w:t>UPEL. (2016). Manual de trabajos de grado de especialización y maestría y tesis doctorales (5ta ed.). Fondo Editorial de la Universidad Pedagógica Experimental Libertador.</w:t>
+        <w:rPr>
+          <w:i w:val="0"/>
+          <w:sz w:val="24"/>
+        </w:rPr>
+        <w:t xml:space="preserve">UPEL. (2016). </w:t>
+      </w:r>
+      <w:r>
+        <w:rPr>
+          <w:i/>
+          <w:sz w:val="24"/>
+        </w:rPr>
+        <w:t>Manual de trabajos de grado de especialización y maestría y tesis doctorales</w:t>
+      </w:r>
+      <w:r>
+        <w:rPr>
+          <w:i w:val="0"/>
+          <w:sz w:val="24"/>
+        </w:rPr>
+        <w:t xml:space="preserve"> (5ta ed.). Fondo Editorial de la Universidad Pedagógica Experimental Libertador.</w:t>
       </w:r>
     </w:p>
     <w:p/>
@@ -238,7 +634,25 @@
         <w:ind w:firstLine="0" w:left="0"/>
       </w:pPr>
       <w:r>
-        <w:t>Rojas Cordova, A. (2019). Mejora del proceso de mantenimiento preventivo para incrementar la disponibilidad de los equipos de aire acondicionado de la empresa Termo Sistemas S.A.C. Trabajo especial de grado para optar al título de Ingeniera Industrial no publicado, Universidad César Vallejo, Lima, Perú.</w:t>
+        <w:rPr>
+          <w:i w:val="0"/>
+          <w:sz w:val="24"/>
+        </w:rPr>
+        <w:t xml:space="preserve">Rojas Cordova, A. (2019). </w:t>
+      </w:r>
+      <w:r>
+        <w:rPr>
+          <w:i/>
+          <w:sz w:val="24"/>
+        </w:rPr>
+        <w:t>Mejora del proceso de mantenimiento preventivo para incrementar la disponibilidad de los equipos de aire acondicionado de la empresa Termo Sistemas S.A.C</w:t>
+      </w:r>
+      <w:r>
+        <w:rPr>
+          <w:i w:val="0"/>
+          <w:sz w:val="24"/>
+        </w:rPr>
+        <w:t>. Trabajo especial de grado para optar al título de Ingeniera Industrial no publicado, Universidad César Vallejo, Lima, Perú.</w:t>
       </w:r>
     </w:p>
     <w:p>
@@ -247,7 +661,25 @@
         <w:ind w:firstLine="0" w:left="0"/>
       </w:pPr>
       <w:r>
-        <w:t>Torres Robleto, C. D., Camacho Martínez, R. A., &amp; Pérez Dávila, W. J. (2022). Elaboración de una propuesta de plan de mantenimiento preventivo para las centrales de aire acondicionado del Hospital San Juan de Dios de la ciudad de Estelí. Trabajo especial de grado para optar al título de Ingeniero Industrial y de Sistemas Productivos no publicado, Universidad Nacional Autónoma de Nicaragua (UNAN Managua), Facultad Regional Multidisciplinaria de Estelí, Nicaragua.</w:t>
+        <w:rPr>
+          <w:i w:val="0"/>
+          <w:sz w:val="24"/>
+        </w:rPr>
+        <w:t xml:space="preserve">Torres Robleto, C. D., Camacho Martínez, R. A., &amp; Pérez Dávila, W. J. (2022). </w:t>
+      </w:r>
+      <w:r>
+        <w:rPr>
+          <w:i/>
+          <w:sz w:val="24"/>
+        </w:rPr>
+        <w:t>Elaboración de una propuesta de plan de mantenimiento preventivo para las centrales de aire acondicionado del Hospital San Juan de Dios de la ciudad de Estelí</w:t>
+      </w:r>
+      <w:r>
+        <w:rPr>
+          <w:i w:val="0"/>
+          <w:sz w:val="24"/>
+        </w:rPr>
+        <w:t>. Trabajo especial de grado para optar al título de Ingeniero Industrial y de Sistemas Productivos no publicado, Universidad Nacional Autónoma de Nicaragua (UNAN Managua), Facultad Regional Multidisciplinaria de Estelí, Nicaragua.</w:t>
       </w:r>
     </w:p>
     <w:p>
@@ -256,7 +688,25 @@
         <w:ind w:firstLine="0" w:left="0"/>
       </w:pPr>
       <w:r>
-        <w:t>Zapata Morelo, J. L. (2023). Propuesta de un plan de mantenimiento predictivo a equipos de climatización para Data Center. Trabajo especial de grado para optar al título de Especialista en Gerencia de Mantenimiento no publicado, Universidad ECCI, Bogotá, Colombia.</w:t>
+        <w:rPr>
+          <w:i w:val="0"/>
+          <w:sz w:val="24"/>
+        </w:rPr>
+        <w:t xml:space="preserve">Zapata Morelo, J. L. (2023). </w:t>
+      </w:r>
+      <w:r>
+        <w:rPr>
+          <w:i/>
+          <w:sz w:val="24"/>
+        </w:rPr>
+        <w:t>Propuesta de un plan de mantenimiento predictivo a equipos de climatización para Data Center</w:t>
+      </w:r>
+      <w:r>
+        <w:rPr>
+          <w:i w:val="0"/>
+          <w:sz w:val="24"/>
+        </w:rPr>
+        <w:t>. Trabajo especial de grado para optar al título de Especialista en Gerencia de Mantenimiento no publicado, Universidad ECCI, Bogotá, Colombia.</w:t>
       </w:r>
     </w:p>
     <w:p/>
@@ -275,7 +725,32 @@
         <w:ind w:firstLine="0" w:left="0"/>
       </w:pPr>
       <w:r>
-        <w:t>Albornoz, N., Arias, M., &amp; González, R. (2023). Fundamentos legales en la investigación científica. Revista de Investigación Académica, 12(1), 89-104. [Revista en línea]. Disponible: https://doi.org/10.xxxxx [Consulta: 2025, diciembre 5]</w:t>
+        <w:rPr>
+          <w:i w:val="0"/>
+          <w:sz w:val="24"/>
+        </w:rPr>
+        <w:t xml:space="preserve">Albornoz, N., Arias, M., &amp; González, R. (2023). Fundamentos legales en la investigación científica. </w:t>
+      </w:r>
+      <w:r>
+        <w:rPr>
+          <w:i/>
+          <w:sz w:val="24"/>
+        </w:rPr>
+        <w:t xml:space="preserve">Revista de Investigación Académica, </w:t>
+      </w:r>
+      <w:r>
+        <w:rPr>
+          <w:i/>
+          <w:sz w:val="24"/>
+        </w:rPr>
+        <w:t>12</w:t>
+      </w:r>
+      <w:r>
+        <w:rPr>
+          <w:i w:val="0"/>
+          <w:sz w:val="24"/>
+        </w:rPr>
+        <w:t>(1), 89-104. [Revista en línea]. Disponible: https://doi.org/10.xxxxx [Consulta: 2025, diciembre 5]</w:t>
       </w:r>
     </w:p>
     <w:p>
@@ -284,7 +759,32 @@
         <w:ind w:firstLine="0" w:left="0"/>
       </w:pPr>
       <w:r>
-        <w:t>Azuero Azuero, Á. E. (2019). Significatividad del marco metodológico en el desarrollo de proyectos de investigación. Revista Arbitrada Interdisciplinaria KOINONIA, 4(8), 110-127. [Revista en línea]. Disponible: https://doi.org/10.35381/r.k.v4i8.274 [Consulta: 2025, diciembre 8]</w:t>
+        <w:rPr>
+          <w:i w:val="0"/>
+          <w:sz w:val="24"/>
+        </w:rPr>
+        <w:t xml:space="preserve">Azuero Azuero, Á. E. (2019). Significatividad del marco metodológico en el desarrollo de proyectos de investigación. </w:t>
+      </w:r>
+      <w:r>
+        <w:rPr>
+          <w:i/>
+          <w:sz w:val="24"/>
+        </w:rPr>
+        <w:t xml:space="preserve">Revista Arbitrada Interdisciplinaria KOINONIA, </w:t>
+      </w:r>
+      <w:r>
+        <w:rPr>
+          <w:i/>
+          <w:sz w:val="24"/>
+        </w:rPr>
+        <w:t>4</w:t>
+      </w:r>
+      <w:r>
+        <w:rPr>
+          <w:i w:val="0"/>
+          <w:sz w:val="24"/>
+        </w:rPr>
+        <w:t>(8), 110-127. [Revista en línea]. Disponible: https://doi.org/10.35381/r.k.v4i8.274 [Consulta: 2025, diciembre 8]</w:t>
       </w:r>
     </w:p>
     <w:p>
@@ -293,7 +793,25 @@
         <w:ind w:firstLine="0" w:left="0"/>
       </w:pPr>
       <w:r>
-        <w:t>Constitución de la República Bolivariana de Venezuela. (1999, Diciembre 30). Gaceta Oficial de la República Bolivariana de Venezuela, 36.860. [Documento en línea]. Disponible: http://crespial.org/wp-content/uploads/2018/10/Año-1999-Constitución-de-la-República-Bolivariana-de-Venezuela-Gaceta-Oficial-36.860.pdf [Consulta: 2025, diciembre 10]</w:t>
+        <w:rPr>
+          <w:i w:val="0"/>
+          <w:sz w:val="24"/>
+        </w:rPr>
+        <w:t xml:space="preserve">Constitución de la República Bolivariana de Venezuela. (1999, Diciembre 30). </w:t>
+      </w:r>
+      <w:r>
+        <w:rPr>
+          <w:i/>
+          <w:sz w:val="24"/>
+        </w:rPr>
+        <w:t>Gaceta Oficial de la República Bolivariana de Venezuela, 36.860</w:t>
+      </w:r>
+      <w:r>
+        <w:rPr>
+          <w:i w:val="0"/>
+          <w:sz w:val="24"/>
+        </w:rPr>
+        <w:t>. [Documento en línea]. Disponible: http://crespial.org/wp-content/uploads/2018/10/Año-1999-Constitución-de-la-República-Bolivariana-de-Venezuela-Gaceta-Oficial-36.860.pdf [Consulta: 2025, diciembre 10]</w:t>
       </w:r>
     </w:p>
     <w:p>
@@ -302,7 +820,32 @@
         <w:ind w:firstLine="0" w:left="0"/>
       </w:pPr>
       <w:r>
-        <w:t>Coronel-Carvajal, C. (2020). Investigación cualitativa: Fundamentos epistemológicos, teóricos y metodológicos. Revista Scientific, 5(16), 324-348. [Revista en línea]. Disponible: https://doi.org/10.29394/Scientific.issn.2542-2987.2020.5.16.17.324-348 [Consulta: 2025, diciembre 12]</w:t>
+        <w:rPr>
+          <w:i w:val="0"/>
+          <w:sz w:val="24"/>
+        </w:rPr>
+        <w:t xml:space="preserve">Coronel-Carvajal, C. (2020). Investigación cualitativa: Fundamentos epistemológicos, teóricos y metodológicos. </w:t>
+      </w:r>
+      <w:r>
+        <w:rPr>
+          <w:i/>
+          <w:sz w:val="24"/>
+        </w:rPr>
+        <w:t xml:space="preserve">Revista Scientific, </w:t>
+      </w:r>
+      <w:r>
+        <w:rPr>
+          <w:i/>
+          <w:sz w:val="24"/>
+        </w:rPr>
+        <w:t>5</w:t>
+      </w:r>
+      <w:r>
+        <w:rPr>
+          <w:i w:val="0"/>
+          <w:sz w:val="24"/>
+        </w:rPr>
+        <w:t>(16), 324-348. [Revista en línea]. Disponible: https://doi.org/10.29394/Scientific.issn.2542-2987.2020.5.16.17.324-348 [Consulta: 2025, diciembre 12]</w:t>
       </w:r>
     </w:p>
     <w:p>
@@ -311,7 +854,25 @@
         <w:ind w:firstLine="0" w:left="0"/>
       </w:pPr>
       <w:r>
-        <w:t>COVENIN 187. (2002). Colores, símbolos y dimensiones para señales de seguridad. FONDONORMA. [Documento en línea]. Disponible: https://www.fondonorma.org [Consulta: 2025, diciembre 15]</w:t>
+        <w:rPr>
+          <w:i w:val="0"/>
+          <w:sz w:val="24"/>
+        </w:rPr>
+        <w:t xml:space="preserve">COVENIN 187. (2002). </w:t>
+      </w:r>
+      <w:r>
+        <w:rPr>
+          <w:i/>
+          <w:sz w:val="24"/>
+        </w:rPr>
+        <w:t>Colores, símbolos y dimensiones para señales de seguridad</w:t>
+      </w:r>
+      <w:r>
+        <w:rPr>
+          <w:i w:val="0"/>
+          <w:sz w:val="24"/>
+        </w:rPr>
+        <w:t>. FONDONORMA. [Documento en línea]. Disponible: https://www.fondonorma.org [Consulta: 2025, diciembre 15]</w:t>
       </w:r>
     </w:p>
     <w:p>
@@ -320,7 +881,25 @@
         <w:ind w:firstLine="0" w:left="0"/>
       </w:pPr>
       <w:r>
-        <w:t>COVENIN 2260. (1988). Programa de higiene y seguridad industrial: Aspectos generales. FONDONORMA. [Documento en línea]. Disponible: https://www.fondonorma.org [Consulta: 2025, diciembre 18]</w:t>
+        <w:rPr>
+          <w:i w:val="0"/>
+          <w:sz w:val="24"/>
+        </w:rPr>
+        <w:t xml:space="preserve">COVENIN 2260. (1988). </w:t>
+      </w:r>
+      <w:r>
+        <w:rPr>
+          <w:i/>
+          <w:sz w:val="24"/>
+        </w:rPr>
+        <w:t>Programa de higiene y seguridad industrial: Aspectos generales</w:t>
+      </w:r>
+      <w:r>
+        <w:rPr>
+          <w:i w:val="0"/>
+          <w:sz w:val="24"/>
+        </w:rPr>
+        <w:t>. FONDONORMA. [Documento en línea]. Disponible: https://www.fondonorma.org [Consulta: 2025, diciembre 18]</w:t>
       </w:r>
     </w:p>
     <w:p>
@@ -329,7 +908,25 @@
         <w:ind w:firstLine="0" w:left="0"/>
       </w:pPr>
       <w:r>
-        <w:t>COVENIN 3049-93. (1993). Mantenimiento: Definiciones. FONDONORMA. [Documento en línea]. Disponible: https://pandectasdigital.blogspot.com/2019/06/norma-covenin-3049-93-mantenimiento.html [Consulta: 2025, diciembre 20]</w:t>
+        <w:rPr>
+          <w:i w:val="0"/>
+          <w:sz w:val="24"/>
+        </w:rPr>
+        <w:t xml:space="preserve">COVENIN 3049-93. (1993). </w:t>
+      </w:r>
+      <w:r>
+        <w:rPr>
+          <w:i/>
+          <w:sz w:val="24"/>
+        </w:rPr>
+        <w:t>Mantenimiento: Definiciones</w:t>
+      </w:r>
+      <w:r>
+        <w:rPr>
+          <w:i w:val="0"/>
+          <w:sz w:val="24"/>
+        </w:rPr>
+        <w:t>. FONDONORMA. [Documento en línea]. Disponible: https://pandectasdigital.blogspot.com/2019/06/norma-covenin-3049-93-mantenimiento.html [Consulta: 2025, diciembre 20]</w:t>
       </w:r>
     </w:p>
     <w:p>
@@ -338,7 +935,25 @@
         <w:ind w:firstLine="0" w:left="0"/>
       </w:pPr>
       <w:r>
-        <w:t>IEC. (2019). IEC 31010: Risk management and risk assessment techniques. International Electrotechnical Commission. [Documento en línea]. Disponible: https://www.iso.org/standard/72140.html [Consulta: 2025, diciembre 22]</w:t>
+        <w:rPr>
+          <w:i w:val="0"/>
+          <w:sz w:val="24"/>
+        </w:rPr>
+        <w:t xml:space="preserve">IEC. (2019). </w:t>
+      </w:r>
+      <w:r>
+        <w:rPr>
+          <w:i/>
+          <w:sz w:val="24"/>
+        </w:rPr>
+        <w:t>IEC 31010: Risk management and risk assessment techniques</w:t>
+      </w:r>
+      <w:r>
+        <w:rPr>
+          <w:i w:val="0"/>
+          <w:sz w:val="24"/>
+        </w:rPr>
+        <w:t>. International Electrotechnical Commission. [Documento en línea]. Disponible: https://www.iso.org/standard/72140.html [Consulta: 2025, diciembre 22]</w:t>
       </w:r>
     </w:p>
     <w:p>
@@ -347,7 +962,25 @@
         <w:ind w:firstLine="0" w:left="0"/>
       </w:pPr>
       <w:r>
-        <w:t>ISO 31000. (2018). Gestión del riesgo: Directrices. International Organization for Standardization. [Documento en línea]. Disponible: https://www.iso.org/obp/ui/#iso:std:iso:31000:ed-2:v1:en [Consulta: 2025, diciembre 28]</w:t>
+        <w:rPr>
+          <w:i w:val="0"/>
+          <w:sz w:val="24"/>
+        </w:rPr>
+        <w:t xml:space="preserve">ISO 31000. (2018). </w:t>
+      </w:r>
+      <w:r>
+        <w:rPr>
+          <w:i/>
+          <w:sz w:val="24"/>
+        </w:rPr>
+        <w:t>Gestión del riesgo: Directrices</w:t>
+      </w:r>
+      <w:r>
+        <w:rPr>
+          <w:i w:val="0"/>
+          <w:sz w:val="24"/>
+        </w:rPr>
+        <w:t>. International Organization for Standardization. [Documento en línea]. Disponible: https://www.iso.org/obp/ui/#iso:std:iso:31000:ed-2:v1:en [Consulta: 2025, diciembre 28]</w:t>
       </w:r>
     </w:p>
     <w:p>
@@ -356,7 +989,25 @@
         <w:ind w:firstLine="0" w:left="0"/>
       </w:pPr>
       <w:r>
-        <w:t>ISO 45001. (2018). Sistemas de gestión de la seguridad y salud en el trabajo: Requisitos con orientación para su uso. International Organization for Standardization. [Documento en línea]. Disponible: https://www.iso.org/standard/63787.html [Consulta: 2026, enero 3]</w:t>
+        <w:rPr>
+          <w:i w:val="0"/>
+          <w:sz w:val="24"/>
+        </w:rPr>
+        <w:t xml:space="preserve">ISO 45001. (2018). </w:t>
+      </w:r>
+      <w:r>
+        <w:rPr>
+          <w:i/>
+          <w:sz w:val="24"/>
+        </w:rPr>
+        <w:t>Sistemas de gestión de la seguridad y salud en el trabajo: Requisitos con orientación para su uso</w:t>
+      </w:r>
+      <w:r>
+        <w:rPr>
+          <w:i w:val="0"/>
+          <w:sz w:val="24"/>
+        </w:rPr>
+        <w:t>. International Organization for Standardization. [Documento en línea]. Disponible: https://www.iso.org/standard/63787.html [Consulta: 2026, enero 3]</w:t>
       </w:r>
     </w:p>
     <w:p>
@@ -365,7 +1016,25 @@
         <w:ind w:firstLine="0" w:left="0"/>
       </w:pPr>
       <w:r>
-        <w:t>ISO 55000. (2014). Asset management: Overview, principles and terminology. International Organization for Standardization. [Documento en línea]. Disponible: https://www.iso.org/standard/55088.html [Consulta: 2026, enero 6]</w:t>
+        <w:rPr>
+          <w:i w:val="0"/>
+          <w:sz w:val="24"/>
+        </w:rPr>
+        <w:t xml:space="preserve">ISO 55000. (2014). </w:t>
+      </w:r>
+      <w:r>
+        <w:rPr>
+          <w:i/>
+          <w:sz w:val="24"/>
+        </w:rPr>
+        <w:t>Asset management: Overview, principles and terminology</w:t>
+      </w:r>
+      <w:r>
+        <w:rPr>
+          <w:i w:val="0"/>
+          <w:sz w:val="24"/>
+        </w:rPr>
+        <w:t>. International Organization for Standardization. [Documento en línea]. Disponible: https://www.iso.org/standard/55088.html [Consulta: 2026, enero 6]</w:t>
       </w:r>
     </w:p>
     <w:p>
@@ -374,7 +1043,25 @@
         <w:ind w:firstLine="0" w:left="0"/>
       </w:pPr>
       <w:r>
-        <w:t>NFPA 70E. (2021). Standard for electrical safety in the workplace. National Fire Protection Association. [Documento en línea]. Disponible: https://www.nfpa.org/codes-and-standards/nfpa-70e-standard-development/70e [Consulta: 2026, enero 10]</w:t>
+        <w:rPr>
+          <w:i w:val="0"/>
+          <w:sz w:val="24"/>
+        </w:rPr>
+        <w:t xml:space="preserve">NFPA 70E. (2021). </w:t>
+      </w:r>
+      <w:r>
+        <w:rPr>
+          <w:i/>
+          <w:sz w:val="24"/>
+        </w:rPr>
+        <w:t>Standard for electrical safety in the workplace</w:t>
+      </w:r>
+      <w:r>
+        <w:rPr>
+          <w:i w:val="0"/>
+          <w:sz w:val="24"/>
+        </w:rPr>
+        <w:t>. National Fire Protection Association. [Documento en línea]. Disponible: https://www.nfpa.org/codes-and-standards/nfpa-70e-standard-development/70e [Consulta: 2026, enero 10]</w:t>
       </w:r>
     </w:p>
     <w:p>
@@ -383,7 +1070,32 @@
         <w:ind w:firstLine="0" w:left="0"/>
       </w:pPr>
       <w:r>
-        <w:t>Pantoja, M., Vera, D. &amp; Avilés, W. (2017). Importancia de los riesgos físicos en el ambiente laboral. Revista Universidad y Sociedad, 9(3), 24-30. [Revista en línea]. Disponible: http://scielo.sld.cu/scielo.php?script=sci_arttext&amp;pid=S2218-36202017000300004 [Consulta: 2026, enero 12]</w:t>
+        <w:rPr>
+          <w:i w:val="0"/>
+          <w:sz w:val="24"/>
+        </w:rPr>
+        <w:t xml:space="preserve">Pantoja, M., Vera, D. &amp; Avilés, W. (2017). Importancia de los riesgos físicos en el ambiente laboral. </w:t>
+      </w:r>
+      <w:r>
+        <w:rPr>
+          <w:i/>
+          <w:sz w:val="24"/>
+        </w:rPr>
+        <w:t xml:space="preserve">Revista Universidad y Sociedad, </w:t>
+      </w:r>
+      <w:r>
+        <w:rPr>
+          <w:i/>
+          <w:sz w:val="24"/>
+        </w:rPr>
+        <w:t>9</w:t>
+      </w:r>
+      <w:r>
+        <w:rPr>
+          <w:i w:val="0"/>
+          <w:sz w:val="24"/>
+        </w:rPr>
+        <w:t>(3), 24-30. [Revista en línea]. Disponible: http://scielo.sld.cu/scielo.php?script=sci_arttext&amp;pid=S2218-36202017000300004 [Consulta: 2026, enero 12]</w:t>
       </w:r>
     </w:p>
     <w:p>
@@ -392,7 +1104,32 @@
         <w:ind w:firstLine="0" w:left="0"/>
       </w:pPr>
       <w:r>
-        <w:t>Rodríguez, M. &amp; Mujica, A. (2016). Factores de riesgo físico y su impacto en la salud ocupacional. Revista Venezolana de Salud Pública, 4(2), 45-52. [Revista en línea]. Disponible: https://www.rvsp.gob.ve [Consulta: 2026, enero 14]</w:t>
+        <w:rPr>
+          <w:i w:val="0"/>
+          <w:sz w:val="24"/>
+        </w:rPr>
+        <w:t xml:space="preserve">Rodríguez, M. &amp; Mujica, A. (2016). Factores de riesgo físico y su impacto en la salud ocupacional. </w:t>
+      </w:r>
+      <w:r>
+        <w:rPr>
+          <w:i/>
+          <w:sz w:val="24"/>
+        </w:rPr>
+        <w:t xml:space="preserve">Revista Venezolana de Salud Pública, </w:t>
+      </w:r>
+      <w:r>
+        <w:rPr>
+          <w:i/>
+          <w:sz w:val="24"/>
+        </w:rPr>
+        <w:t>4</w:t>
+      </w:r>
+      <w:r>
+        <w:rPr>
+          <w:i w:val="0"/>
+          <w:sz w:val="24"/>
+        </w:rPr>
+        <w:t>(2), 45-52. [Revista en línea]. Disponible: https://www.rvsp.gob.ve [Consulta: 2026, enero 14]</w:t>
       </w:r>
     </w:p>
     <w:p>
@@ -401,7 +1138,25 @@
         <w:ind w:firstLine="0" w:left="0"/>
       </w:pPr>
       <w:r>
-        <w:t>UNE-EN ISO 12100. (2012). Seguridad de las máquinas: Principios generales para el diseño, evaluación del riesgo y reducción del riesgo. AENOR. [Documento en línea]. Disponible: https://www.aenor.com [Consulta: 2026, enero 17]</w:t>
+        <w:rPr>
+          <w:i w:val="0"/>
+          <w:sz w:val="24"/>
+        </w:rPr>
+        <w:t xml:space="preserve">UNE-EN ISO 12100. (2012). </w:t>
+      </w:r>
+      <w:r>
+        <w:rPr>
+          <w:i/>
+          <w:sz w:val="24"/>
+        </w:rPr>
+        <w:t>Seguridad de las máquinas: Principios generales para el diseño, evaluación del riesgo y reducción del riesgo</w:t>
+      </w:r>
+      <w:r>
+        <w:rPr>
+          <w:i w:val="0"/>
+          <w:sz w:val="24"/>
+        </w:rPr>
+        <w:t>. AENOR. [Documento en línea]. Disponible: https://www.aenor.com [Consulta: 2026, enero 17]</w:t>
       </w:r>
     </w:p>
     <w:p>
@@ -410,7 +1165,32 @@
         <w:ind w:firstLine="0" w:left="0"/>
       </w:pPr>
       <w:r>
-        <w:t>Valencia Vanegas, F. (2012). Análisis de riesgos eléctricos en sistemas industriales. Revista Ingeniería Industrial, 11(1), 68-82. [Revista en línea]. Disponible: https://www.revistaii.edu.co [Consulta: 2026, enero 15]</w:t>
+        <w:rPr>
+          <w:i w:val="0"/>
+          <w:sz w:val="24"/>
+        </w:rPr>
+        <w:t xml:space="preserve">Valencia Vanegas, F. (2012). Análisis de riesgos eléctricos en sistemas industriales. </w:t>
+      </w:r>
+      <w:r>
+        <w:rPr>
+          <w:i/>
+          <w:sz w:val="24"/>
+        </w:rPr>
+        <w:t xml:space="preserve">Revista Ingeniería Industrial, </w:t>
+      </w:r>
+      <w:r>
+        <w:rPr>
+          <w:i/>
+          <w:sz w:val="24"/>
+        </w:rPr>
+        <w:t>11</w:t>
+      </w:r>
+      <w:r>
+        <w:rPr>
+          <w:i w:val="0"/>
+          <w:sz w:val="24"/>
+        </w:rPr>
+        <w:t>(1), 68-82. [Revista en línea]. Disponible: https://www.revistaii.edu.co [Consulta: 2026, enero 15]</w:t>
       </w:r>
     </w:p>
     <w:sectPr>

</xml_diff>

<commit_message>
Actualizar referencias con formato de cursivas aplicado correctamente - versión final
Co-authored-by: Capy <capy@capy.ai>
</commit_message>
<xml_diff>
--- a/Referencias_Bibliograficas.docx
+++ b/Referencias_Bibliograficas.docx
@@ -8,6 +8,7 @@
       </w:pPr>
       <w:r>
         <w:rPr>
+          <w:rFonts w:ascii="Arial" w:hAnsi="Arial"/>
           <w:b/>
           <w:sz w:val="24"/>
         </w:rPr>
@@ -18,6 +19,7 @@
     <w:p>
       <w:r>
         <w:rPr>
+          <w:rFonts w:ascii="Arial" w:hAnsi="Arial"/>
           <w:b/>
           <w:sz w:val="24"/>
         </w:rPr>
@@ -26,18 +28,18 @@
     </w:p>
     <w:p>
       <w:pPr>
-        <w:spacing w:after="120" w:line="240" w:lineRule="auto"/>
-        <w:ind w:firstLine="0" w:left="0"/>
+        <w:spacing w:after="120"/>
       </w:pPr>
       <w:r>
         <w:rPr>
-          <w:i w:val="0"/>
+          <w:rFonts w:ascii="Arial" w:hAnsi="Arial"/>
           <w:sz w:val="24"/>
         </w:rPr>
         <w:t xml:space="preserve">Abernethy, R. B. (2006). </w:t>
       </w:r>
       <w:r>
         <w:rPr>
+          <w:rFonts w:ascii="Arial" w:hAnsi="Arial"/>
           <w:i/>
           <w:sz w:val="24"/>
         </w:rPr>
@@ -45,7 +47,7 @@
       </w:r>
       <w:r>
         <w:rPr>
-          <w:i w:val="0"/>
+          <w:rFonts w:ascii="Arial" w:hAnsi="Arial"/>
           <w:sz w:val="24"/>
         </w:rPr>
         <w:t xml:space="preserve"> (5th ed.). Robert B. Abernethy.</w:t>
@@ -53,18 +55,18 @@
     </w:p>
     <w:p>
       <w:pPr>
-        <w:spacing w:after="120" w:line="240" w:lineRule="auto"/>
-        <w:ind w:firstLine="0" w:left="0"/>
+        <w:spacing w:after="120"/>
       </w:pPr>
       <w:r>
         <w:rPr>
-          <w:i w:val="0"/>
+          <w:rFonts w:ascii="Arial" w:hAnsi="Arial"/>
           <w:sz w:val="24"/>
         </w:rPr>
         <w:t xml:space="preserve">Arias, F. G. (2016). </w:t>
       </w:r>
       <w:r>
         <w:rPr>
+          <w:rFonts w:ascii="Arial" w:hAnsi="Arial"/>
           <w:i/>
           <w:sz w:val="24"/>
         </w:rPr>
@@ -72,7 +74,7 @@
       </w:r>
       <w:r>
         <w:rPr>
-          <w:i w:val="0"/>
+          <w:rFonts w:ascii="Arial" w:hAnsi="Arial"/>
           <w:sz w:val="24"/>
         </w:rPr>
         <w:t xml:space="preserve"> (7ma ed.). Editorial Episteme.</w:t>
@@ -80,18 +82,18 @@
     </w:p>
     <w:p>
       <w:pPr>
-        <w:spacing w:after="120" w:line="240" w:lineRule="auto"/>
-        <w:ind w:firstLine="0" w:left="0"/>
+        <w:spacing w:after="120"/>
       </w:pPr>
       <w:r>
         <w:rPr>
-          <w:i w:val="0"/>
+          <w:rFonts w:ascii="Arial" w:hAnsi="Arial"/>
           <w:sz w:val="24"/>
         </w:rPr>
         <w:t xml:space="preserve">ASHRAE. (2019). </w:t>
       </w:r>
       <w:r>
         <w:rPr>
+          <w:rFonts w:ascii="Arial" w:hAnsi="Arial"/>
           <w:i/>
           <w:sz w:val="24"/>
         </w:rPr>
@@ -99,7 +101,7 @@
       </w:r>
       <w:r>
         <w:rPr>
-          <w:i w:val="0"/>
+          <w:rFonts w:ascii="Arial" w:hAnsi="Arial"/>
           <w:sz w:val="24"/>
         </w:rPr>
         <w:t>. American Society of Heating, Refrigerating and Air-Conditioning Engineers.</w:t>
@@ -107,18 +109,18 @@
     </w:p>
     <w:p>
       <w:pPr>
-        <w:spacing w:after="120" w:line="240" w:lineRule="auto"/>
-        <w:ind w:firstLine="0" w:left="0"/>
+        <w:spacing w:after="120"/>
       </w:pPr>
       <w:r>
         <w:rPr>
-          <w:i w:val="0"/>
+          <w:rFonts w:ascii="Arial" w:hAnsi="Arial"/>
           <w:sz w:val="24"/>
         </w:rPr>
         <w:t xml:space="preserve">Balestrini, M. (2006). </w:t>
       </w:r>
       <w:r>
         <w:rPr>
+          <w:rFonts w:ascii="Arial" w:hAnsi="Arial"/>
           <w:i/>
           <w:sz w:val="24"/>
         </w:rPr>
@@ -126,7 +128,7 @@
       </w:r>
       <w:r>
         <w:rPr>
-          <w:i w:val="0"/>
+          <w:rFonts w:ascii="Arial" w:hAnsi="Arial"/>
           <w:sz w:val="24"/>
         </w:rPr>
         <w:t xml:space="preserve"> (7ma ed.). BL Consultores Asociados.</w:t>
@@ -134,18 +136,18 @@
     </w:p>
     <w:p>
       <w:pPr>
-        <w:spacing w:after="120" w:line="240" w:lineRule="auto"/>
-        <w:ind w:firstLine="0" w:left="0"/>
+        <w:spacing w:after="120"/>
       </w:pPr>
       <w:r>
         <w:rPr>
-          <w:i w:val="0"/>
+          <w:rFonts w:ascii="Arial" w:hAnsi="Arial"/>
           <w:sz w:val="24"/>
         </w:rPr>
         <w:t xml:space="preserve">Benavides, O. &amp; Gutiérrez, M. (2007). </w:t>
       </w:r>
       <w:r>
         <w:rPr>
+          <w:rFonts w:ascii="Arial" w:hAnsi="Arial"/>
           <w:i/>
           <w:sz w:val="24"/>
         </w:rPr>
@@ -153,7 +155,7 @@
       </w:r>
       <w:r>
         <w:rPr>
-          <w:i w:val="0"/>
+          <w:rFonts w:ascii="Arial" w:hAnsi="Arial"/>
           <w:sz w:val="24"/>
         </w:rPr>
         <w:t>. Editorial Ecoe Ediciones.</w:t>
@@ -161,18 +163,18 @@
     </w:p>
     <w:p>
       <w:pPr>
-        <w:spacing w:after="120" w:line="240" w:lineRule="auto"/>
-        <w:ind w:firstLine="0" w:left="0"/>
+        <w:spacing w:after="120"/>
       </w:pPr>
       <w:r>
         <w:rPr>
-          <w:i w:val="0"/>
+          <w:rFonts w:ascii="Arial" w:hAnsi="Arial"/>
           <w:sz w:val="24"/>
         </w:rPr>
         <w:t xml:space="preserve">Bernal Torres, C. A. (2010). </w:t>
       </w:r>
       <w:r>
         <w:rPr>
+          <w:rFonts w:ascii="Arial" w:hAnsi="Arial"/>
           <w:i/>
           <w:sz w:val="24"/>
         </w:rPr>
@@ -180,7 +182,7 @@
       </w:r>
       <w:r>
         <w:rPr>
-          <w:i w:val="0"/>
+          <w:rFonts w:ascii="Arial" w:hAnsi="Arial"/>
           <w:sz w:val="24"/>
         </w:rPr>
         <w:t xml:space="preserve"> (3ra ed.). Pearson Educación.</w:t>
@@ -188,18 +190,18 @@
     </w:p>
     <w:p>
       <w:pPr>
-        <w:spacing w:after="120" w:line="240" w:lineRule="auto"/>
-        <w:ind w:firstLine="0" w:left="0"/>
+        <w:spacing w:after="120"/>
       </w:pPr>
       <w:r>
         <w:rPr>
-          <w:i w:val="0"/>
+          <w:rFonts w:ascii="Arial" w:hAnsi="Arial"/>
           <w:sz w:val="24"/>
         </w:rPr>
         <w:t xml:space="preserve">Blanchard, B. S. (1998). </w:t>
       </w:r>
       <w:r>
         <w:rPr>
+          <w:rFonts w:ascii="Arial" w:hAnsi="Arial"/>
           <w:i/>
           <w:sz w:val="24"/>
         </w:rPr>
@@ -207,7 +209,7 @@
       </w:r>
       <w:r>
         <w:rPr>
-          <w:i w:val="0"/>
+          <w:rFonts w:ascii="Arial" w:hAnsi="Arial"/>
           <w:sz w:val="24"/>
         </w:rPr>
         <w:t xml:space="preserve"> (5th ed.). Prentice Hall.</w:t>
@@ -215,18 +217,18 @@
     </w:p>
     <w:p>
       <w:pPr>
-        <w:spacing w:after="120" w:line="240" w:lineRule="auto"/>
-        <w:ind w:firstLine="0" w:left="0"/>
+        <w:spacing w:after="120"/>
       </w:pPr>
       <w:r>
         <w:rPr>
-          <w:i w:val="0"/>
+          <w:rFonts w:ascii="Arial" w:hAnsi="Arial"/>
           <w:sz w:val="24"/>
         </w:rPr>
         <w:t xml:space="preserve">Blanchard, B. S. (2018). </w:t>
       </w:r>
       <w:r>
         <w:rPr>
+          <w:rFonts w:ascii="Arial" w:hAnsi="Arial"/>
           <w:i/>
           <w:sz w:val="24"/>
         </w:rPr>
@@ -234,7 +236,7 @@
       </w:r>
       <w:r>
         <w:rPr>
-          <w:i w:val="0"/>
+          <w:rFonts w:ascii="Arial" w:hAnsi="Arial"/>
           <w:sz w:val="24"/>
         </w:rPr>
         <w:t xml:space="preserve"> (5th ed.). John Wiley &amp; Sons.</w:t>
@@ -242,18 +244,18 @@
     </w:p>
     <w:p>
       <w:pPr>
-        <w:spacing w:after="120" w:line="240" w:lineRule="auto"/>
-        <w:ind w:firstLine="0" w:left="0"/>
+        <w:spacing w:after="120"/>
       </w:pPr>
       <w:r>
         <w:rPr>
-          <w:i w:val="0"/>
+          <w:rFonts w:ascii="Arial" w:hAnsi="Arial"/>
           <w:sz w:val="24"/>
         </w:rPr>
         <w:t xml:space="preserve">Cortés, J. M. (2002). </w:t>
       </w:r>
       <w:r>
         <w:rPr>
+          <w:rFonts w:ascii="Arial" w:hAnsi="Arial"/>
           <w:i/>
           <w:sz w:val="24"/>
         </w:rPr>
@@ -261,7 +263,7 @@
       </w:r>
       <w:r>
         <w:rPr>
-          <w:i w:val="0"/>
+          <w:rFonts w:ascii="Arial" w:hAnsi="Arial"/>
           <w:sz w:val="24"/>
         </w:rPr>
         <w:t xml:space="preserve"> (3ra ed.). Editorial Tébar.</w:t>
@@ -269,18 +271,18 @@
     </w:p>
     <w:p>
       <w:pPr>
-        <w:spacing w:after="120" w:line="240" w:lineRule="auto"/>
-        <w:ind w:firstLine="0" w:left="0"/>
+        <w:spacing w:after="120"/>
       </w:pPr>
       <w:r>
         <w:rPr>
-          <w:i w:val="0"/>
+          <w:rFonts w:ascii="Arial" w:hAnsi="Arial"/>
           <w:sz w:val="24"/>
         </w:rPr>
         <w:t xml:space="preserve">Crespo Márquez, A. (2007). </w:t>
       </w:r>
       <w:r>
         <w:rPr>
+          <w:rFonts w:ascii="Arial" w:hAnsi="Arial"/>
           <w:i/>
           <w:sz w:val="24"/>
         </w:rPr>
@@ -288,7 +290,7 @@
       </w:r>
       <w:r>
         <w:rPr>
-          <w:i w:val="0"/>
+          <w:rFonts w:ascii="Arial" w:hAnsi="Arial"/>
           <w:sz w:val="24"/>
         </w:rPr>
         <w:t>. Springer-Verlag London Limited.</w:t>
@@ -296,18 +298,18 @@
     </w:p>
     <w:p>
       <w:pPr>
-        <w:spacing w:after="120" w:line="240" w:lineRule="auto"/>
-        <w:ind w:firstLine="0" w:left="0"/>
+        <w:spacing w:after="120"/>
       </w:pPr>
       <w:r>
         <w:rPr>
-          <w:i w:val="0"/>
+          <w:rFonts w:ascii="Arial" w:hAnsi="Arial"/>
           <w:sz w:val="24"/>
         </w:rPr>
         <w:t xml:space="preserve">Crespo, A. (2020). </w:t>
       </w:r>
       <w:r>
         <w:rPr>
+          <w:rFonts w:ascii="Arial" w:hAnsi="Arial"/>
           <w:i/>
           <w:sz w:val="24"/>
         </w:rPr>
@@ -315,7 +317,7 @@
       </w:r>
       <w:r>
         <w:rPr>
-          <w:i w:val="0"/>
+          <w:rFonts w:ascii="Arial" w:hAnsi="Arial"/>
           <w:sz w:val="24"/>
         </w:rPr>
         <w:t xml:space="preserve"> (3ra ed.). INGEMAN.</w:t>
@@ -323,18 +325,18 @@
     </w:p>
     <w:p>
       <w:pPr>
-        <w:spacing w:after="120" w:line="240" w:lineRule="auto"/>
-        <w:ind w:firstLine="0" w:left="0"/>
+        <w:spacing w:after="120"/>
       </w:pPr>
       <w:r>
         <w:rPr>
-          <w:i w:val="0"/>
+          <w:rFonts w:ascii="Arial" w:hAnsi="Arial"/>
           <w:sz w:val="24"/>
         </w:rPr>
         <w:t xml:space="preserve">Hernández Sampieri, R., Fernández Collado, C., &amp; Baptista Lucio, P. (2014). </w:t>
       </w:r>
       <w:r>
         <w:rPr>
+          <w:rFonts w:ascii="Arial" w:hAnsi="Arial"/>
           <w:i/>
           <w:sz w:val="24"/>
         </w:rPr>
@@ -342,7 +344,7 @@
       </w:r>
       <w:r>
         <w:rPr>
-          <w:i w:val="0"/>
+          <w:rFonts w:ascii="Arial" w:hAnsi="Arial"/>
           <w:sz w:val="24"/>
         </w:rPr>
         <w:t xml:space="preserve"> (6ta ed.). McGraw-Hill Education.</w:t>
@@ -350,18 +352,18 @@
     </w:p>
     <w:p>
       <w:pPr>
-        <w:spacing w:after="120" w:line="240" w:lineRule="auto"/>
-        <w:ind w:firstLine="0" w:left="0"/>
+        <w:spacing w:after="120"/>
       </w:pPr>
       <w:r>
         <w:rPr>
-          <w:i w:val="0"/>
+          <w:rFonts w:ascii="Arial" w:hAnsi="Arial"/>
           <w:sz w:val="24"/>
         </w:rPr>
         <w:t xml:space="preserve">Hurtado de Barrera, J. (2010). </w:t>
       </w:r>
       <w:r>
         <w:rPr>
+          <w:rFonts w:ascii="Arial" w:hAnsi="Arial"/>
           <w:i/>
           <w:sz w:val="24"/>
         </w:rPr>
@@ -369,7 +371,7 @@
       </w:r>
       <w:r>
         <w:rPr>
-          <w:i w:val="0"/>
+          <w:rFonts w:ascii="Arial" w:hAnsi="Arial"/>
           <w:sz w:val="24"/>
         </w:rPr>
         <w:t xml:space="preserve"> (4ta ed.). Ediciones Quirón.</w:t>
@@ -377,18 +379,18 @@
     </w:p>
     <w:p>
       <w:pPr>
-        <w:spacing w:after="120" w:line="240" w:lineRule="auto"/>
-        <w:ind w:firstLine="0" w:left="0"/>
+        <w:spacing w:after="120"/>
       </w:pPr>
       <w:r>
         <w:rPr>
-          <w:i w:val="0"/>
+          <w:rFonts w:ascii="Arial" w:hAnsi="Arial"/>
           <w:sz w:val="24"/>
         </w:rPr>
         <w:t xml:space="preserve">Knezevic, J. (1996). </w:t>
       </w:r>
       <w:r>
         <w:rPr>
+          <w:rFonts w:ascii="Arial" w:hAnsi="Arial"/>
           <w:i/>
           <w:sz w:val="24"/>
         </w:rPr>
@@ -396,7 +398,7 @@
       </w:r>
       <w:r>
         <w:rPr>
-          <w:i w:val="0"/>
+          <w:rFonts w:ascii="Arial" w:hAnsi="Arial"/>
           <w:sz w:val="24"/>
         </w:rPr>
         <w:t>. Chapman &amp; Hall.</w:t>
@@ -404,18 +406,18 @@
     </w:p>
     <w:p>
       <w:pPr>
-        <w:spacing w:after="120" w:line="240" w:lineRule="auto"/>
-        <w:ind w:firstLine="0" w:left="0"/>
+        <w:spacing w:after="120"/>
       </w:pPr>
       <w:r>
         <w:rPr>
-          <w:i w:val="0"/>
+          <w:rFonts w:ascii="Arial" w:hAnsi="Arial"/>
           <w:sz w:val="24"/>
         </w:rPr>
         <w:t xml:space="preserve">Mobley, R. K. (2002). </w:t>
       </w:r>
       <w:r>
         <w:rPr>
+          <w:rFonts w:ascii="Arial" w:hAnsi="Arial"/>
           <w:i/>
           <w:sz w:val="24"/>
         </w:rPr>
@@ -423,7 +425,7 @@
       </w:r>
       <w:r>
         <w:rPr>
-          <w:i w:val="0"/>
+          <w:rFonts w:ascii="Arial" w:hAnsi="Arial"/>
           <w:sz w:val="24"/>
         </w:rPr>
         <w:t xml:space="preserve"> (2nd ed.). Butterworth-Heinemann.</w:t>
@@ -431,18 +433,18 @@
     </w:p>
     <w:p>
       <w:pPr>
-        <w:spacing w:after="120" w:line="240" w:lineRule="auto"/>
-        <w:ind w:firstLine="0" w:left="0"/>
+        <w:spacing w:after="120"/>
       </w:pPr>
       <w:r>
         <w:rPr>
-          <w:i w:val="0"/>
+          <w:rFonts w:ascii="Arial" w:hAnsi="Arial"/>
           <w:sz w:val="24"/>
         </w:rPr>
         <w:t xml:space="preserve">Moubray, J. (1997). </w:t>
       </w:r>
       <w:r>
         <w:rPr>
+          <w:rFonts w:ascii="Arial" w:hAnsi="Arial"/>
           <w:i/>
           <w:sz w:val="24"/>
         </w:rPr>
@@ -450,7 +452,7 @@
       </w:r>
       <w:r>
         <w:rPr>
-          <w:i w:val="0"/>
+          <w:rFonts w:ascii="Arial" w:hAnsi="Arial"/>
           <w:sz w:val="24"/>
         </w:rPr>
         <w:t xml:space="preserve"> (2nd ed.). Industrial Press Inc.</w:t>
@@ -458,18 +460,18 @@
     </w:p>
     <w:p>
       <w:pPr>
-        <w:spacing w:after="120" w:line="240" w:lineRule="auto"/>
-        <w:ind w:firstLine="0" w:left="0"/>
+        <w:spacing w:after="120"/>
       </w:pPr>
       <w:r>
         <w:rPr>
-          <w:i w:val="0"/>
+          <w:rFonts w:ascii="Arial" w:hAnsi="Arial"/>
           <w:sz w:val="24"/>
         </w:rPr>
         <w:t xml:space="preserve">Moubray, J. (2017). </w:t>
       </w:r>
       <w:r>
         <w:rPr>
+          <w:rFonts w:ascii="Arial" w:hAnsi="Arial"/>
           <w:i/>
           <w:sz w:val="24"/>
         </w:rPr>
@@ -477,7 +479,7 @@
       </w:r>
       <w:r>
         <w:rPr>
-          <w:i w:val="0"/>
+          <w:rFonts w:ascii="Arial" w:hAnsi="Arial"/>
           <w:sz w:val="24"/>
         </w:rPr>
         <w:t xml:space="preserve"> (3rd ed.). Industrial Press Inc.</w:t>
@@ -485,18 +487,18 @@
     </w:p>
     <w:p>
       <w:pPr>
-        <w:spacing w:after="120" w:line="240" w:lineRule="auto"/>
-        <w:ind w:firstLine="0" w:left="0"/>
+        <w:spacing w:after="120"/>
       </w:pPr>
       <w:r>
         <w:rPr>
-          <w:i w:val="0"/>
+          <w:rFonts w:ascii="Arial" w:hAnsi="Arial"/>
           <w:sz w:val="24"/>
         </w:rPr>
         <w:t xml:space="preserve">Palella Stracuzzi, S., &amp; Martins Pestana, F. (2017). </w:t>
       </w:r>
       <w:r>
         <w:rPr>
+          <w:rFonts w:ascii="Arial" w:hAnsi="Arial"/>
           <w:i/>
           <w:sz w:val="24"/>
         </w:rPr>
@@ -504,7 +506,7 @@
       </w:r>
       <w:r>
         <w:rPr>
-          <w:i w:val="0"/>
+          <w:rFonts w:ascii="Arial" w:hAnsi="Arial"/>
           <w:sz w:val="24"/>
         </w:rPr>
         <w:t xml:space="preserve"> (4ta ed.). Fondo Editorial de la Universidad Pedagógica Experimental Libertador (FEDUPEL).</w:t>
@@ -512,18 +514,18 @@
     </w:p>
     <w:p>
       <w:pPr>
-        <w:spacing w:after="120" w:line="240" w:lineRule="auto"/>
-        <w:ind w:firstLine="0" w:left="0"/>
+        <w:spacing w:after="120"/>
       </w:pPr>
       <w:r>
         <w:rPr>
-          <w:i w:val="0"/>
+          <w:rFonts w:ascii="Arial" w:hAnsi="Arial"/>
           <w:sz w:val="24"/>
         </w:rPr>
         <w:t xml:space="preserve">PMI. (2021). </w:t>
       </w:r>
       <w:r>
         <w:rPr>
+          <w:rFonts w:ascii="Arial" w:hAnsi="Arial"/>
           <w:i/>
           <w:sz w:val="24"/>
         </w:rPr>
@@ -531,7 +533,7 @@
       </w:r>
       <w:r>
         <w:rPr>
-          <w:i w:val="0"/>
+          <w:rFonts w:ascii="Arial" w:hAnsi="Arial"/>
           <w:sz w:val="24"/>
         </w:rPr>
         <w:t xml:space="preserve"> (7th ed.). Project Management Institute.</w:t>
@@ -539,18 +541,18 @@
     </w:p>
     <w:p>
       <w:pPr>
-        <w:spacing w:after="120" w:line="240" w:lineRule="auto"/>
-        <w:ind w:firstLine="0" w:left="0"/>
+        <w:spacing w:after="120"/>
       </w:pPr>
       <w:r>
         <w:rPr>
-          <w:i w:val="0"/>
+          <w:rFonts w:ascii="Arial" w:hAnsi="Arial"/>
           <w:sz w:val="24"/>
         </w:rPr>
         <w:t xml:space="preserve">Rodríguez, A. (2008). </w:t>
       </w:r>
       <w:r>
         <w:rPr>
+          <w:rFonts w:ascii="Arial" w:hAnsi="Arial"/>
           <w:i/>
           <w:sz w:val="24"/>
         </w:rPr>
@@ -558,7 +560,7 @@
       </w:r>
       <w:r>
         <w:rPr>
-          <w:i w:val="0"/>
+          <w:rFonts w:ascii="Arial" w:hAnsi="Arial"/>
           <w:sz w:val="24"/>
         </w:rPr>
         <w:t>. Editorial McGraw-Hill.</w:t>
@@ -566,18 +568,18 @@
     </w:p>
     <w:p>
       <w:pPr>
-        <w:spacing w:after="120" w:line="240" w:lineRule="auto"/>
-        <w:ind w:firstLine="0" w:left="0"/>
+        <w:spacing w:after="120"/>
       </w:pPr>
       <w:r>
         <w:rPr>
-          <w:i w:val="0"/>
+          <w:rFonts w:ascii="Arial" w:hAnsi="Arial"/>
           <w:sz w:val="24"/>
         </w:rPr>
         <w:t xml:space="preserve">Rodríguez, A. (2018). </w:t>
       </w:r>
       <w:r>
         <w:rPr>
+          <w:rFonts w:ascii="Arial" w:hAnsi="Arial"/>
           <w:i/>
           <w:sz w:val="24"/>
         </w:rPr>
@@ -585,7 +587,7 @@
       </w:r>
       <w:r>
         <w:rPr>
-          <w:i w:val="0"/>
+          <w:rFonts w:ascii="Arial" w:hAnsi="Arial"/>
           <w:sz w:val="24"/>
         </w:rPr>
         <w:t xml:space="preserve"> (2da ed.). McGraw-Hill Interamericana.</w:t>
@@ -593,18 +595,18 @@
     </w:p>
     <w:p>
       <w:pPr>
-        <w:spacing w:after="120" w:line="240" w:lineRule="auto"/>
-        <w:ind w:firstLine="0" w:left="0"/>
+        <w:spacing w:after="120"/>
       </w:pPr>
       <w:r>
         <w:rPr>
-          <w:i w:val="0"/>
+          <w:rFonts w:ascii="Arial" w:hAnsi="Arial"/>
           <w:sz w:val="24"/>
         </w:rPr>
         <w:t xml:space="preserve">UPEL. (2016). </w:t>
       </w:r>
       <w:r>
         <w:rPr>
+          <w:rFonts w:ascii="Arial" w:hAnsi="Arial"/>
           <w:i/>
           <w:sz w:val="24"/>
         </w:rPr>
@@ -612,7 +614,7 @@
       </w:r>
       <w:r>
         <w:rPr>
-          <w:i w:val="0"/>
+          <w:rFonts w:ascii="Arial" w:hAnsi="Arial"/>
           <w:sz w:val="24"/>
         </w:rPr>
         <w:t xml:space="preserve"> (5ta ed.). Fondo Editorial de la Universidad Pedagógica Experimental Libertador.</w:t>
@@ -622,6 +624,7 @@
     <w:p>
       <w:r>
         <w:rPr>
+          <w:rFonts w:ascii="Arial" w:hAnsi="Arial"/>
           <w:b/>
           <w:sz w:val="24"/>
         </w:rPr>
@@ -630,18 +633,18 @@
     </w:p>
     <w:p>
       <w:pPr>
-        <w:spacing w:after="120" w:line="240" w:lineRule="auto"/>
-        <w:ind w:firstLine="0" w:left="0"/>
+        <w:spacing w:after="120"/>
       </w:pPr>
       <w:r>
         <w:rPr>
-          <w:i w:val="0"/>
+          <w:rFonts w:ascii="Arial" w:hAnsi="Arial"/>
           <w:sz w:val="24"/>
         </w:rPr>
         <w:t xml:space="preserve">Rojas Cordova, A. (2019). </w:t>
       </w:r>
       <w:r>
         <w:rPr>
+          <w:rFonts w:ascii="Arial" w:hAnsi="Arial"/>
           <w:i/>
           <w:sz w:val="24"/>
         </w:rPr>
@@ -649,7 +652,7 @@
       </w:r>
       <w:r>
         <w:rPr>
-          <w:i w:val="0"/>
+          <w:rFonts w:ascii="Arial" w:hAnsi="Arial"/>
           <w:sz w:val="24"/>
         </w:rPr>
         <w:t>. Trabajo especial de grado para optar al título de Ingeniera Industrial no publicado, Universidad César Vallejo, Lima, Perú.</w:t>
@@ -657,18 +660,18 @@
     </w:p>
     <w:p>
       <w:pPr>
-        <w:spacing w:after="120" w:line="240" w:lineRule="auto"/>
-        <w:ind w:firstLine="0" w:left="0"/>
+        <w:spacing w:after="120"/>
       </w:pPr>
       <w:r>
         <w:rPr>
-          <w:i w:val="0"/>
+          <w:rFonts w:ascii="Arial" w:hAnsi="Arial"/>
           <w:sz w:val="24"/>
         </w:rPr>
         <w:t xml:space="preserve">Torres Robleto, C. D., Camacho Martínez, R. A., &amp; Pérez Dávila, W. J. (2022). </w:t>
       </w:r>
       <w:r>
         <w:rPr>
+          <w:rFonts w:ascii="Arial" w:hAnsi="Arial"/>
           <w:i/>
           <w:sz w:val="24"/>
         </w:rPr>
@@ -676,7 +679,7 @@
       </w:r>
       <w:r>
         <w:rPr>
-          <w:i w:val="0"/>
+          <w:rFonts w:ascii="Arial" w:hAnsi="Arial"/>
           <w:sz w:val="24"/>
         </w:rPr>
         <w:t>. Trabajo especial de grado para optar al título de Ingeniero Industrial y de Sistemas Productivos no publicado, Universidad Nacional Autónoma de Nicaragua (UNAN Managua), Facultad Regional Multidisciplinaria de Estelí, Nicaragua.</w:t>
@@ -684,18 +687,18 @@
     </w:p>
     <w:p>
       <w:pPr>
-        <w:spacing w:after="120" w:line="240" w:lineRule="auto"/>
-        <w:ind w:firstLine="0" w:left="0"/>
+        <w:spacing w:after="120"/>
       </w:pPr>
       <w:r>
         <w:rPr>
-          <w:i w:val="0"/>
+          <w:rFonts w:ascii="Arial" w:hAnsi="Arial"/>
           <w:sz w:val="24"/>
         </w:rPr>
         <w:t xml:space="preserve">Zapata Morelo, J. L. (2023). </w:t>
       </w:r>
       <w:r>
         <w:rPr>
+          <w:rFonts w:ascii="Arial" w:hAnsi="Arial"/>
           <w:i/>
           <w:sz w:val="24"/>
         </w:rPr>
@@ -703,7 +706,7 @@
       </w:r>
       <w:r>
         <w:rPr>
-          <w:i w:val="0"/>
+          <w:rFonts w:ascii="Arial" w:hAnsi="Arial"/>
           <w:sz w:val="24"/>
         </w:rPr>
         <w:t>. Trabajo especial de grado para optar al título de Especialista en Gerencia de Mantenimiento no publicado, Universidad ECCI, Bogotá, Colombia.</w:t>
@@ -713,6 +716,7 @@
     <w:p>
       <w:r>
         <w:rPr>
+          <w:rFonts w:ascii="Arial" w:hAnsi="Arial"/>
           <w:b/>
           <w:sz w:val="24"/>
         </w:rPr>
@@ -721,18 +725,18 @@
     </w:p>
     <w:p>
       <w:pPr>
-        <w:spacing w:after="120" w:line="240" w:lineRule="auto"/>
-        <w:ind w:firstLine="0" w:left="0"/>
+        <w:spacing w:after="120"/>
       </w:pPr>
       <w:r>
         <w:rPr>
-          <w:i w:val="0"/>
+          <w:rFonts w:ascii="Arial" w:hAnsi="Arial"/>
           <w:sz w:val="24"/>
         </w:rPr>
         <w:t xml:space="preserve">Albornoz, N., Arias, M., &amp; González, R. (2023). Fundamentos legales en la investigación científica. </w:t>
       </w:r>
       <w:r>
         <w:rPr>
+          <w:rFonts w:ascii="Arial" w:hAnsi="Arial"/>
           <w:i/>
           <w:sz w:val="24"/>
         </w:rPr>
@@ -740,6 +744,7 @@
       </w:r>
       <w:r>
         <w:rPr>
+          <w:rFonts w:ascii="Arial" w:hAnsi="Arial"/>
           <w:i/>
           <w:sz w:val="24"/>
         </w:rPr>
@@ -747,7 +752,7 @@
       </w:r>
       <w:r>
         <w:rPr>
-          <w:i w:val="0"/>
+          <w:rFonts w:ascii="Arial" w:hAnsi="Arial"/>
           <w:sz w:val="24"/>
         </w:rPr>
         <w:t>(1), 89-104. [Revista en línea]. Disponible: https://doi.org/10.xxxxx [Consulta: 2025, diciembre 5]</w:t>
@@ -755,18 +760,18 @@
     </w:p>
     <w:p>
       <w:pPr>
-        <w:spacing w:after="120" w:line="240" w:lineRule="auto"/>
-        <w:ind w:firstLine="0" w:left="0"/>
+        <w:spacing w:after="120"/>
       </w:pPr>
       <w:r>
         <w:rPr>
-          <w:i w:val="0"/>
+          <w:rFonts w:ascii="Arial" w:hAnsi="Arial"/>
           <w:sz w:val="24"/>
         </w:rPr>
         <w:t xml:space="preserve">Azuero Azuero, Á. E. (2019). Significatividad del marco metodológico en el desarrollo de proyectos de investigación. </w:t>
       </w:r>
       <w:r>
         <w:rPr>
+          <w:rFonts w:ascii="Arial" w:hAnsi="Arial"/>
           <w:i/>
           <w:sz w:val="24"/>
         </w:rPr>
@@ -774,6 +779,7 @@
       </w:r>
       <w:r>
         <w:rPr>
+          <w:rFonts w:ascii="Arial" w:hAnsi="Arial"/>
           <w:i/>
           <w:sz w:val="24"/>
         </w:rPr>
@@ -781,7 +787,7 @@
       </w:r>
       <w:r>
         <w:rPr>
-          <w:i w:val="0"/>
+          <w:rFonts w:ascii="Arial" w:hAnsi="Arial"/>
           <w:sz w:val="24"/>
         </w:rPr>
         <w:t>(8), 110-127. [Revista en línea]. Disponible: https://doi.org/10.35381/r.k.v4i8.274 [Consulta: 2025, diciembre 8]</w:t>
@@ -789,18 +795,18 @@
     </w:p>
     <w:p>
       <w:pPr>
-        <w:spacing w:after="120" w:line="240" w:lineRule="auto"/>
-        <w:ind w:firstLine="0" w:left="0"/>
+        <w:spacing w:after="120"/>
       </w:pPr>
       <w:r>
         <w:rPr>
-          <w:i w:val="0"/>
+          <w:rFonts w:ascii="Arial" w:hAnsi="Arial"/>
           <w:sz w:val="24"/>
         </w:rPr>
         <w:t xml:space="preserve">Constitución de la República Bolivariana de Venezuela. (1999, Diciembre 30). </w:t>
       </w:r>
       <w:r>
         <w:rPr>
+          <w:rFonts w:ascii="Arial" w:hAnsi="Arial"/>
           <w:i/>
           <w:sz w:val="24"/>
         </w:rPr>
@@ -808,7 +814,7 @@
       </w:r>
       <w:r>
         <w:rPr>
-          <w:i w:val="0"/>
+          <w:rFonts w:ascii="Arial" w:hAnsi="Arial"/>
           <w:sz w:val="24"/>
         </w:rPr>
         <w:t>. [Documento en línea]. Disponible: http://crespial.org/wp-content/uploads/2018/10/Año-1999-Constitución-de-la-República-Bolivariana-de-Venezuela-Gaceta-Oficial-36.860.pdf [Consulta: 2025, diciembre 10]</w:t>
@@ -816,18 +822,18 @@
     </w:p>
     <w:p>
       <w:pPr>
-        <w:spacing w:after="120" w:line="240" w:lineRule="auto"/>
-        <w:ind w:firstLine="0" w:left="0"/>
+        <w:spacing w:after="120"/>
       </w:pPr>
       <w:r>
         <w:rPr>
-          <w:i w:val="0"/>
+          <w:rFonts w:ascii="Arial" w:hAnsi="Arial"/>
           <w:sz w:val="24"/>
         </w:rPr>
         <w:t xml:space="preserve">Coronel-Carvajal, C. (2020). Investigación cualitativa: Fundamentos epistemológicos, teóricos y metodológicos. </w:t>
       </w:r>
       <w:r>
         <w:rPr>
+          <w:rFonts w:ascii="Arial" w:hAnsi="Arial"/>
           <w:i/>
           <w:sz w:val="24"/>
         </w:rPr>
@@ -835,6 +841,7 @@
       </w:r>
       <w:r>
         <w:rPr>
+          <w:rFonts w:ascii="Arial" w:hAnsi="Arial"/>
           <w:i/>
           <w:sz w:val="24"/>
         </w:rPr>
@@ -842,7 +849,7 @@
       </w:r>
       <w:r>
         <w:rPr>
-          <w:i w:val="0"/>
+          <w:rFonts w:ascii="Arial" w:hAnsi="Arial"/>
           <w:sz w:val="24"/>
         </w:rPr>
         <w:t>(16), 324-348. [Revista en línea]. Disponible: https://doi.org/10.29394/Scientific.issn.2542-2987.2020.5.16.17.324-348 [Consulta: 2025, diciembre 12]</w:t>
@@ -850,18 +857,18 @@
     </w:p>
     <w:p>
       <w:pPr>
-        <w:spacing w:after="120" w:line="240" w:lineRule="auto"/>
-        <w:ind w:firstLine="0" w:left="0"/>
+        <w:spacing w:after="120"/>
       </w:pPr>
       <w:r>
         <w:rPr>
-          <w:i w:val="0"/>
+          <w:rFonts w:ascii="Arial" w:hAnsi="Arial"/>
           <w:sz w:val="24"/>
         </w:rPr>
         <w:t xml:space="preserve">COVENIN 187. (2002). </w:t>
       </w:r>
       <w:r>
         <w:rPr>
+          <w:rFonts w:ascii="Arial" w:hAnsi="Arial"/>
           <w:i/>
           <w:sz w:val="24"/>
         </w:rPr>
@@ -869,7 +876,7 @@
       </w:r>
       <w:r>
         <w:rPr>
-          <w:i w:val="0"/>
+          <w:rFonts w:ascii="Arial" w:hAnsi="Arial"/>
           <w:sz w:val="24"/>
         </w:rPr>
         <w:t>. FONDONORMA. [Documento en línea]. Disponible: https://www.fondonorma.org [Consulta: 2025, diciembre 15]</w:t>
@@ -877,18 +884,18 @@
     </w:p>
     <w:p>
       <w:pPr>
-        <w:spacing w:after="120" w:line="240" w:lineRule="auto"/>
-        <w:ind w:firstLine="0" w:left="0"/>
+        <w:spacing w:after="120"/>
       </w:pPr>
       <w:r>
         <w:rPr>
-          <w:i w:val="0"/>
+          <w:rFonts w:ascii="Arial" w:hAnsi="Arial"/>
           <w:sz w:val="24"/>
         </w:rPr>
         <w:t xml:space="preserve">COVENIN 2260. (1988). </w:t>
       </w:r>
       <w:r>
         <w:rPr>
+          <w:rFonts w:ascii="Arial" w:hAnsi="Arial"/>
           <w:i/>
           <w:sz w:val="24"/>
         </w:rPr>
@@ -896,7 +903,7 @@
       </w:r>
       <w:r>
         <w:rPr>
-          <w:i w:val="0"/>
+          <w:rFonts w:ascii="Arial" w:hAnsi="Arial"/>
           <w:sz w:val="24"/>
         </w:rPr>
         <w:t>. FONDONORMA. [Documento en línea]. Disponible: https://www.fondonorma.org [Consulta: 2025, diciembre 18]</w:t>
@@ -904,18 +911,18 @@
     </w:p>
     <w:p>
       <w:pPr>
-        <w:spacing w:after="120" w:line="240" w:lineRule="auto"/>
-        <w:ind w:firstLine="0" w:left="0"/>
+        <w:spacing w:after="120"/>
       </w:pPr>
       <w:r>
         <w:rPr>
-          <w:i w:val="0"/>
+          <w:rFonts w:ascii="Arial" w:hAnsi="Arial"/>
           <w:sz w:val="24"/>
         </w:rPr>
         <w:t xml:space="preserve">COVENIN 3049-93. (1993). </w:t>
       </w:r>
       <w:r>
         <w:rPr>
+          <w:rFonts w:ascii="Arial" w:hAnsi="Arial"/>
           <w:i/>
           <w:sz w:val="24"/>
         </w:rPr>
@@ -923,7 +930,7 @@
       </w:r>
       <w:r>
         <w:rPr>
-          <w:i w:val="0"/>
+          <w:rFonts w:ascii="Arial" w:hAnsi="Arial"/>
           <w:sz w:val="24"/>
         </w:rPr>
         <w:t>. FONDONORMA. [Documento en línea]. Disponible: https://pandectasdigital.blogspot.com/2019/06/norma-covenin-3049-93-mantenimiento.html [Consulta: 2025, diciembre 20]</w:t>
@@ -931,18 +938,18 @@
     </w:p>
     <w:p>
       <w:pPr>
-        <w:spacing w:after="120" w:line="240" w:lineRule="auto"/>
-        <w:ind w:firstLine="0" w:left="0"/>
+        <w:spacing w:after="120"/>
       </w:pPr>
       <w:r>
         <w:rPr>
-          <w:i w:val="0"/>
+          <w:rFonts w:ascii="Arial" w:hAnsi="Arial"/>
           <w:sz w:val="24"/>
         </w:rPr>
         <w:t xml:space="preserve">IEC. (2019). </w:t>
       </w:r>
       <w:r>
         <w:rPr>
+          <w:rFonts w:ascii="Arial" w:hAnsi="Arial"/>
           <w:i/>
           <w:sz w:val="24"/>
         </w:rPr>
@@ -950,7 +957,7 @@
       </w:r>
       <w:r>
         <w:rPr>
-          <w:i w:val="0"/>
+          <w:rFonts w:ascii="Arial" w:hAnsi="Arial"/>
           <w:sz w:val="24"/>
         </w:rPr>
         <w:t>. International Electrotechnical Commission. [Documento en línea]. Disponible: https://www.iso.org/standard/72140.html [Consulta: 2025, diciembre 22]</w:t>
@@ -958,18 +965,18 @@
     </w:p>
     <w:p>
       <w:pPr>
-        <w:spacing w:after="120" w:line="240" w:lineRule="auto"/>
-        <w:ind w:firstLine="0" w:left="0"/>
+        <w:spacing w:after="120"/>
       </w:pPr>
       <w:r>
         <w:rPr>
-          <w:i w:val="0"/>
+          <w:rFonts w:ascii="Arial" w:hAnsi="Arial"/>
           <w:sz w:val="24"/>
         </w:rPr>
         <w:t xml:space="preserve">ISO 31000. (2018). </w:t>
       </w:r>
       <w:r>
         <w:rPr>
+          <w:rFonts w:ascii="Arial" w:hAnsi="Arial"/>
           <w:i/>
           <w:sz w:val="24"/>
         </w:rPr>
@@ -977,7 +984,7 @@
       </w:r>
       <w:r>
         <w:rPr>
-          <w:i w:val="0"/>
+          <w:rFonts w:ascii="Arial" w:hAnsi="Arial"/>
           <w:sz w:val="24"/>
         </w:rPr>
         <w:t>. International Organization for Standardization. [Documento en línea]. Disponible: https://www.iso.org/obp/ui/#iso:std:iso:31000:ed-2:v1:en [Consulta: 2025, diciembre 28]</w:t>
@@ -985,18 +992,18 @@
     </w:p>
     <w:p>
       <w:pPr>
-        <w:spacing w:after="120" w:line="240" w:lineRule="auto"/>
-        <w:ind w:firstLine="0" w:left="0"/>
+        <w:spacing w:after="120"/>
       </w:pPr>
       <w:r>
         <w:rPr>
-          <w:i w:val="0"/>
+          <w:rFonts w:ascii="Arial" w:hAnsi="Arial"/>
           <w:sz w:val="24"/>
         </w:rPr>
         <w:t xml:space="preserve">ISO 45001. (2018). </w:t>
       </w:r>
       <w:r>
         <w:rPr>
+          <w:rFonts w:ascii="Arial" w:hAnsi="Arial"/>
           <w:i/>
           <w:sz w:val="24"/>
         </w:rPr>
@@ -1004,7 +1011,7 @@
       </w:r>
       <w:r>
         <w:rPr>
-          <w:i w:val="0"/>
+          <w:rFonts w:ascii="Arial" w:hAnsi="Arial"/>
           <w:sz w:val="24"/>
         </w:rPr>
         <w:t>. International Organization for Standardization. [Documento en línea]. Disponible: https://www.iso.org/standard/63787.html [Consulta: 2026, enero 3]</w:t>
@@ -1012,18 +1019,18 @@
     </w:p>
     <w:p>
       <w:pPr>
-        <w:spacing w:after="120" w:line="240" w:lineRule="auto"/>
-        <w:ind w:firstLine="0" w:left="0"/>
+        <w:spacing w:after="120"/>
       </w:pPr>
       <w:r>
         <w:rPr>
-          <w:i w:val="0"/>
+          <w:rFonts w:ascii="Arial" w:hAnsi="Arial"/>
           <w:sz w:val="24"/>
         </w:rPr>
         <w:t xml:space="preserve">ISO 55000. (2014). </w:t>
       </w:r>
       <w:r>
         <w:rPr>
+          <w:rFonts w:ascii="Arial" w:hAnsi="Arial"/>
           <w:i/>
           <w:sz w:val="24"/>
         </w:rPr>
@@ -1031,7 +1038,7 @@
       </w:r>
       <w:r>
         <w:rPr>
-          <w:i w:val="0"/>
+          <w:rFonts w:ascii="Arial" w:hAnsi="Arial"/>
           <w:sz w:val="24"/>
         </w:rPr>
         <w:t>. International Organization for Standardization. [Documento en línea]. Disponible: https://www.iso.org/standard/55088.html [Consulta: 2026, enero 6]</w:t>
@@ -1039,18 +1046,18 @@
     </w:p>
     <w:p>
       <w:pPr>
-        <w:spacing w:after="120" w:line="240" w:lineRule="auto"/>
-        <w:ind w:firstLine="0" w:left="0"/>
+        <w:spacing w:after="120"/>
       </w:pPr>
       <w:r>
         <w:rPr>
-          <w:i w:val="0"/>
+          <w:rFonts w:ascii="Arial" w:hAnsi="Arial"/>
           <w:sz w:val="24"/>
         </w:rPr>
         <w:t xml:space="preserve">NFPA 70E. (2021). </w:t>
       </w:r>
       <w:r>
         <w:rPr>
+          <w:rFonts w:ascii="Arial" w:hAnsi="Arial"/>
           <w:i/>
           <w:sz w:val="24"/>
         </w:rPr>
@@ -1058,7 +1065,7 @@
       </w:r>
       <w:r>
         <w:rPr>
-          <w:i w:val="0"/>
+          <w:rFonts w:ascii="Arial" w:hAnsi="Arial"/>
           <w:sz w:val="24"/>
         </w:rPr>
         <w:t>. National Fire Protection Association. [Documento en línea]. Disponible: https://www.nfpa.org/codes-and-standards/nfpa-70e-standard-development/70e [Consulta: 2026, enero 10]</w:t>
@@ -1066,18 +1073,18 @@
     </w:p>
     <w:p>
       <w:pPr>
-        <w:spacing w:after="120" w:line="240" w:lineRule="auto"/>
-        <w:ind w:firstLine="0" w:left="0"/>
+        <w:spacing w:after="120"/>
       </w:pPr>
       <w:r>
         <w:rPr>
-          <w:i w:val="0"/>
+          <w:rFonts w:ascii="Arial" w:hAnsi="Arial"/>
           <w:sz w:val="24"/>
         </w:rPr>
         <w:t xml:space="preserve">Pantoja, M., Vera, D. &amp; Avilés, W. (2017). Importancia de los riesgos físicos en el ambiente laboral. </w:t>
       </w:r>
       <w:r>
         <w:rPr>
+          <w:rFonts w:ascii="Arial" w:hAnsi="Arial"/>
           <w:i/>
           <w:sz w:val="24"/>
         </w:rPr>
@@ -1085,6 +1092,7 @@
       </w:r>
       <w:r>
         <w:rPr>
+          <w:rFonts w:ascii="Arial" w:hAnsi="Arial"/>
           <w:i/>
           <w:sz w:val="24"/>
         </w:rPr>
@@ -1092,7 +1100,7 @@
       </w:r>
       <w:r>
         <w:rPr>
-          <w:i w:val="0"/>
+          <w:rFonts w:ascii="Arial" w:hAnsi="Arial"/>
           <w:sz w:val="24"/>
         </w:rPr>
         <w:t>(3), 24-30. [Revista en línea]. Disponible: http://scielo.sld.cu/scielo.php?script=sci_arttext&amp;pid=S2218-36202017000300004 [Consulta: 2026, enero 12]</w:t>
@@ -1100,18 +1108,18 @@
     </w:p>
     <w:p>
       <w:pPr>
-        <w:spacing w:after="120" w:line="240" w:lineRule="auto"/>
-        <w:ind w:firstLine="0" w:left="0"/>
+        <w:spacing w:after="120"/>
       </w:pPr>
       <w:r>
         <w:rPr>
-          <w:i w:val="0"/>
+          <w:rFonts w:ascii="Arial" w:hAnsi="Arial"/>
           <w:sz w:val="24"/>
         </w:rPr>
         <w:t xml:space="preserve">Rodríguez, M. &amp; Mujica, A. (2016). Factores de riesgo físico y su impacto en la salud ocupacional. </w:t>
       </w:r>
       <w:r>
         <w:rPr>
+          <w:rFonts w:ascii="Arial" w:hAnsi="Arial"/>
           <w:i/>
           <w:sz w:val="24"/>
         </w:rPr>
@@ -1119,6 +1127,7 @@
       </w:r>
       <w:r>
         <w:rPr>
+          <w:rFonts w:ascii="Arial" w:hAnsi="Arial"/>
           <w:i/>
           <w:sz w:val="24"/>
         </w:rPr>
@@ -1126,7 +1135,7 @@
       </w:r>
       <w:r>
         <w:rPr>
-          <w:i w:val="0"/>
+          <w:rFonts w:ascii="Arial" w:hAnsi="Arial"/>
           <w:sz w:val="24"/>
         </w:rPr>
         <w:t>(2), 45-52. [Revista en línea]. Disponible: https://www.rvsp.gob.ve [Consulta: 2026, enero 14]</w:t>
@@ -1134,18 +1143,18 @@
     </w:p>
     <w:p>
       <w:pPr>
-        <w:spacing w:after="120" w:line="240" w:lineRule="auto"/>
-        <w:ind w:firstLine="0" w:left="0"/>
+        <w:spacing w:after="120"/>
       </w:pPr>
       <w:r>
         <w:rPr>
-          <w:i w:val="0"/>
+          <w:rFonts w:ascii="Arial" w:hAnsi="Arial"/>
           <w:sz w:val="24"/>
         </w:rPr>
         <w:t xml:space="preserve">UNE-EN ISO 12100. (2012). </w:t>
       </w:r>
       <w:r>
         <w:rPr>
+          <w:rFonts w:ascii="Arial" w:hAnsi="Arial"/>
           <w:i/>
           <w:sz w:val="24"/>
         </w:rPr>
@@ -1153,7 +1162,7 @@
       </w:r>
       <w:r>
         <w:rPr>
-          <w:i w:val="0"/>
+          <w:rFonts w:ascii="Arial" w:hAnsi="Arial"/>
           <w:sz w:val="24"/>
         </w:rPr>
         <w:t>. AENOR. [Documento en línea]. Disponible: https://www.aenor.com [Consulta: 2026, enero 17]</w:t>
@@ -1161,18 +1170,18 @@
     </w:p>
     <w:p>
       <w:pPr>
-        <w:spacing w:after="120" w:line="240" w:lineRule="auto"/>
-        <w:ind w:firstLine="0" w:left="0"/>
+        <w:spacing w:after="120"/>
       </w:pPr>
       <w:r>
         <w:rPr>
-          <w:i w:val="0"/>
+          <w:rFonts w:ascii="Arial" w:hAnsi="Arial"/>
           <w:sz w:val="24"/>
         </w:rPr>
         <w:t xml:space="preserve">Valencia Vanegas, F. (2012). Análisis de riesgos eléctricos en sistemas industriales. </w:t>
       </w:r>
       <w:r>
         <w:rPr>
+          <w:rFonts w:ascii="Arial" w:hAnsi="Arial"/>
           <w:i/>
           <w:sz w:val="24"/>
         </w:rPr>
@@ -1180,6 +1189,7 @@
       </w:r>
       <w:r>
         <w:rPr>
+          <w:rFonts w:ascii="Arial" w:hAnsi="Arial"/>
           <w:i/>
           <w:sz w:val="24"/>
         </w:rPr>
@@ -1187,7 +1197,7 @@
       </w:r>
       <w:r>
         <w:rPr>
-          <w:i w:val="0"/>
+          <w:rFonts w:ascii="Arial" w:hAnsi="Arial"/>
           <w:sz w:val="24"/>
         </w:rPr>
         <w:t>(1), 68-82. [Revista en línea]. Disponible: https://www.revistaii.edu.co [Consulta: 2026, enero 15]</w:t>

</xml_diff>